<commit_message>
Correciones menores en el trabajo
</commit_message>
<xml_diff>
--- a/Desarrollo de un programa de dibujo técnico.docx
+++ b/Desarrollo de un programa de dibujo técnico.docx
@@ -696,9 +696,11 @@
       <w:pPr>
         <w:pStyle w:val="Ttulo1"/>
       </w:pPr>
+      <w:proofErr w:type="spellStart"/>
       <w:r>
         <w:t>Agradecimientos</w:t>
       </w:r>
+      <w:proofErr w:type="spellEnd"/>
     </w:p>
     <w:p>
       <w:pPr>
@@ -724,7 +726,23 @@
           <w:sz w:val="24"/>
           <w:szCs w:val="24"/>
         </w:rPr>
-        <w:t xml:space="preserve">En primer lugar, me gustaría agradecer </w:t>
+        <w:t xml:space="preserve">En primer lugar, me gustaría </w:t>
+      </w:r>
+      <w:r>
+        <w:rPr>
+          <w:rFonts w:ascii="Times New Roman" w:hAnsi="Times New Roman" w:cs="Times New Roman"/>
+          <w:sz w:val="24"/>
+          <w:szCs w:val="24"/>
+        </w:rPr>
+        <w:t>expresar mi agradecimiento</w:t>
+      </w:r>
+      <w:r>
+        <w:rPr>
+          <w:rFonts w:ascii="Times New Roman" w:hAnsi="Times New Roman" w:cs="Times New Roman"/>
+          <w:sz w:val="24"/>
+          <w:szCs w:val="24"/>
+        </w:rPr>
+        <w:t xml:space="preserve"> </w:t>
       </w:r>
       <w:r>
         <w:rPr>
@@ -772,7 +790,23 @@
           <w:sz w:val="24"/>
           <w:szCs w:val="24"/>
         </w:rPr>
-        <w:t xml:space="preserve">Sin su apoyo, este trabajo no hubiera sido posible. Agradecer también la ayuda recibida por parte de programadores anónimos que han resuelto </w:t>
+        <w:t>Sin su apoyo, este trabajo no hubiera sido posible. Agrad</w:t>
+      </w:r>
+      <w:r>
+        <w:rPr>
+          <w:rFonts w:ascii="Times New Roman" w:hAnsi="Times New Roman" w:cs="Times New Roman"/>
+          <w:sz w:val="24"/>
+          <w:szCs w:val="24"/>
+        </w:rPr>
+        <w:t>ezco</w:t>
+      </w:r>
+      <w:r>
+        <w:rPr>
+          <w:rFonts w:ascii="Times New Roman" w:hAnsi="Times New Roman" w:cs="Times New Roman"/>
+          <w:sz w:val="24"/>
+          <w:szCs w:val="24"/>
+        </w:rPr>
+        <w:t xml:space="preserve"> también la ayuda recibida por parte de programadores anónimos que han resuelto </w:t>
       </w:r>
       <w:r>
         <w:rPr>
@@ -981,7 +1015,25 @@
           <w:sz w:val="24"/>
           <w:szCs w:val="24"/>
         </w:rPr>
-        <w:t xml:space="preserve"> (Raffino, 2019). Es frecuentemente usado </w:t>
+        <w:t xml:space="preserve"> (</w:t>
+      </w:r>
+      <w:proofErr w:type="spellStart"/>
+      <w:r>
+        <w:rPr>
+          <w:rFonts w:ascii="Times New Roman" w:hAnsi="Times New Roman" w:cs="Times New Roman"/>
+          <w:sz w:val="24"/>
+          <w:szCs w:val="24"/>
+        </w:rPr>
+        <w:t>Raffino</w:t>
+      </w:r>
+      <w:proofErr w:type="spellEnd"/>
+      <w:r>
+        <w:rPr>
+          <w:rFonts w:ascii="Times New Roman" w:hAnsi="Times New Roman" w:cs="Times New Roman"/>
+          <w:sz w:val="24"/>
+          <w:szCs w:val="24"/>
+        </w:rPr>
+        <w:t xml:space="preserve">, 2019). Es frecuentemente usado </w:t>
       </w:r>
       <w:r>
         <w:rPr>
@@ -1161,7 +1213,47 @@
           <w:szCs w:val="24"/>
           <w:lang w:val="en-US"/>
         </w:rPr>
-        <w:t>Technical drawing is a graphical representation system of various types of objects whose purpose is to provide sufficient information to facilitate its analysis, modify its design, and enable its construction and maintenance (Raffino, 2019). It is frequently used in industrial environments due to its utility to be able to accurately represent objects in a medium. This subject is fundamental in sciences such as architecture or engineering. The multiview projection system</w:t>
+        <w:t>Technical drawing is a graphical representation system of various types of objects whose purpose is to provide sufficient information to facilitate its analysis, modify its design, and enable its construction and maintenance (</w:t>
+      </w:r>
+      <w:proofErr w:type="spellStart"/>
+      <w:r>
+        <w:rPr>
+          <w:rFonts w:ascii="Times New Roman" w:hAnsi="Times New Roman" w:cs="Times New Roman"/>
+          <w:sz w:val="24"/>
+          <w:szCs w:val="24"/>
+          <w:lang w:val="en-US"/>
+        </w:rPr>
+        <w:t>Raffino</w:t>
+      </w:r>
+      <w:proofErr w:type="spellEnd"/>
+      <w:r>
+        <w:rPr>
+          <w:rFonts w:ascii="Times New Roman" w:hAnsi="Times New Roman" w:cs="Times New Roman"/>
+          <w:sz w:val="24"/>
+          <w:szCs w:val="24"/>
+          <w:lang w:val="en-US"/>
+        </w:rPr>
+        <w:t xml:space="preserve">, 2019). It is frequently used in industrial environments due to its utility to be able to accurately represent objects in a medium. This subject is fundamental in sciences such as architecture or engineering. The </w:t>
+      </w:r>
+      <w:proofErr w:type="spellStart"/>
+      <w:r>
+        <w:rPr>
+          <w:rFonts w:ascii="Times New Roman" w:hAnsi="Times New Roman" w:cs="Times New Roman"/>
+          <w:sz w:val="24"/>
+          <w:szCs w:val="24"/>
+          <w:lang w:val="en-US"/>
+        </w:rPr>
+        <w:t>multiview</w:t>
+      </w:r>
+      <w:proofErr w:type="spellEnd"/>
+      <w:r>
+        <w:rPr>
+          <w:rFonts w:ascii="Times New Roman" w:hAnsi="Times New Roman" w:cs="Times New Roman"/>
+          <w:sz w:val="24"/>
+          <w:szCs w:val="24"/>
+          <w:lang w:val="en-US"/>
+        </w:rPr>
+        <w:t xml:space="preserve"> projection system</w:t>
       </w:r>
       <w:r>
         <w:rPr>
@@ -1180,7 +1272,67 @@
           <w:szCs w:val="24"/>
           <w:lang w:val="en-US"/>
         </w:rPr>
-        <w:t xml:space="preserve"> is a very important branch of technical drawing. The shortage of computer tools has been the main motivation of developing a software application about this topic. This document explains its design, operation, utility and limitations. In addition, the bases of the multiview projection system are explained. It is divided into three parts: a theoretical part consisting of the statement of the project's objectives and a brief introduction to the multiview projection system, a practical part where the behaviour of the program is explained and a conclusion in which the achieved result is analyzed</w:t>
+        <w:t xml:space="preserve"> is a very important branch of technical drawing. The shortage of computer tools has been the main motivation of developing a software application about this topic. This document explains its design, operation, utility and limitations. In addition, the bases of the </w:t>
+      </w:r>
+      <w:proofErr w:type="spellStart"/>
+      <w:r>
+        <w:rPr>
+          <w:rFonts w:ascii="Times New Roman" w:hAnsi="Times New Roman" w:cs="Times New Roman"/>
+          <w:sz w:val="24"/>
+          <w:szCs w:val="24"/>
+          <w:lang w:val="en-US"/>
+        </w:rPr>
+        <w:t>multiview</w:t>
+      </w:r>
+      <w:proofErr w:type="spellEnd"/>
+      <w:r>
+        <w:rPr>
+          <w:rFonts w:ascii="Times New Roman" w:hAnsi="Times New Roman" w:cs="Times New Roman"/>
+          <w:sz w:val="24"/>
+          <w:szCs w:val="24"/>
+          <w:lang w:val="en-US"/>
+        </w:rPr>
+        <w:t xml:space="preserve"> projection system are explained. It is divided into three parts: a theoretical part consisting of the statement of the project's objectives and a brief introduction to the </w:t>
+      </w:r>
+      <w:proofErr w:type="spellStart"/>
+      <w:r>
+        <w:rPr>
+          <w:rFonts w:ascii="Times New Roman" w:hAnsi="Times New Roman" w:cs="Times New Roman"/>
+          <w:sz w:val="24"/>
+          <w:szCs w:val="24"/>
+          <w:lang w:val="en-US"/>
+        </w:rPr>
+        <w:t>multiview</w:t>
+      </w:r>
+      <w:proofErr w:type="spellEnd"/>
+      <w:r>
+        <w:rPr>
+          <w:rFonts w:ascii="Times New Roman" w:hAnsi="Times New Roman" w:cs="Times New Roman"/>
+          <w:sz w:val="24"/>
+          <w:szCs w:val="24"/>
+          <w:lang w:val="en-US"/>
+        </w:rPr>
+        <w:t xml:space="preserve"> projection system, a practical part where the </w:t>
+      </w:r>
+      <w:proofErr w:type="spellStart"/>
+      <w:r>
+        <w:rPr>
+          <w:rFonts w:ascii="Times New Roman" w:hAnsi="Times New Roman" w:cs="Times New Roman"/>
+          <w:sz w:val="24"/>
+          <w:szCs w:val="24"/>
+          <w:lang w:val="en-US"/>
+        </w:rPr>
+        <w:t>behaviour</w:t>
+      </w:r>
+      <w:proofErr w:type="spellEnd"/>
+      <w:r>
+        <w:rPr>
+          <w:rFonts w:ascii="Times New Roman" w:hAnsi="Times New Roman" w:cs="Times New Roman"/>
+          <w:sz w:val="24"/>
+          <w:szCs w:val="24"/>
+          <w:lang w:val="en-US"/>
+        </w:rPr>
+        <w:t xml:space="preserve"> of the program is explained and a conclusion in which the achieved result is analyzed</w:t>
       </w:r>
       <w:r>
         <w:rPr>
@@ -1244,6 +1396,7 @@
           <w:u w:val="single"/>
         </w:rPr>
       </w:pPr>
+      <w:proofErr w:type="spellStart"/>
       <w:r>
         <w:rPr>
           <w:rStyle w:val="Textoennegrita"/>
@@ -1254,6 +1407,7 @@
         </w:rPr>
         <w:t>Índice</w:t>
       </w:r>
+      <w:proofErr w:type="spellEnd"/>
     </w:p>
     <w:p>
       <w:pPr>
@@ -2865,23 +3019,7 @@
           <w:sz w:val="32"/>
           <w:szCs w:val="32"/>
         </w:rPr>
-        <w:t>3.1</w:t>
-      </w:r>
-      <w:r>
-        <w:rPr>
-          <w:rFonts w:cstheme="minorHAnsi"/>
-          <w:sz w:val="32"/>
-          <w:szCs w:val="32"/>
-        </w:rPr>
-        <w:t xml:space="preserve"> </w:t>
-      </w:r>
-      <w:r>
-        <w:rPr>
-          <w:rFonts w:cstheme="minorHAnsi"/>
-          <w:sz w:val="32"/>
-          <w:szCs w:val="32"/>
-        </w:rPr>
-        <w:t>Posibles mejoras</w:t>
+        <w:t>3.1 Posibles mejoras</w:t>
       </w:r>
       <w:r>
         <w:rPr>
@@ -2937,7 +3075,7 @@
           <w:sz w:val="32"/>
           <w:szCs w:val="32"/>
         </w:rPr>
-        <w:t>21</w:t>
+        <w:t>22</w:t>
       </w:r>
       <w:r>
         <w:rPr>
@@ -3241,18 +3379,21 @@
         </w:rPr>
       </w:pPr>
       <w:bookmarkStart w:id="0" w:name="_Ref37415725"/>
+      <w:proofErr w:type="spellStart"/>
       <w:r>
         <w:rPr>
           <w:rFonts w:eastAsia="Times New Roman"/>
         </w:rPr>
         <w:t>Índice</w:t>
       </w:r>
+      <w:proofErr w:type="spellEnd"/>
       <w:r>
         <w:rPr>
           <w:rFonts w:eastAsia="Times New Roman"/>
         </w:rPr>
         <w:t xml:space="preserve"> de </w:t>
       </w:r>
+      <w:proofErr w:type="spellStart"/>
       <w:r>
         <w:rPr>
           <w:rFonts w:eastAsia="Times New Roman"/>
@@ -3260,6 +3401,7 @@
         <w:t>figuras</w:t>
       </w:r>
       <w:bookmarkEnd w:id="0"/>
+      <w:proofErr w:type="spellEnd"/>
     </w:p>
     <w:p>
       <w:pPr>
@@ -8149,10 +8291,12 @@
         <w:pStyle w:val="Ttulo1"/>
       </w:pPr>
       <w:bookmarkStart w:id="2" w:name="_Ref37415727"/>
+      <w:proofErr w:type="spellStart"/>
       <w:r>
         <w:t>Glosario</w:t>
       </w:r>
       <w:bookmarkEnd w:id="2"/>
+      <w:proofErr w:type="spellEnd"/>
     </w:p>
     <w:tbl>
       <w:tblPr>
@@ -9044,8 +9188,7 @@
           <w:szCs w:val="24"/>
         </w:rPr>
         <w:sectPr>
-          <w:footerReference w:type="even" r:id="rId35"/>
-          <w:footerReference w:type="default" r:id="rId36"/>
+          <w:footerReference w:type="default" r:id="rId35"/>
           <w:type w:val="continuous"/>
           <w:pgSz w:w="11906" w:h="16838"/>
           <w:pgMar w:top="1418" w:right="1418" w:bottom="1418" w:left="1418" w:header="709" w:footer="709" w:gutter="0"/>
@@ -9076,11 +9219,13 @@
         <w:pStyle w:val="Ttulo1"/>
       </w:pPr>
       <w:bookmarkStart w:id="3" w:name="_Ref37413339"/>
+      <w:proofErr w:type="spellStart"/>
       <w:r>
         <w:t>Introducción</w:t>
       </w:r>
       <w:bookmarkEnd w:id="1"/>
       <w:bookmarkEnd w:id="3"/>
+      <w:proofErr w:type="spellEnd"/>
     </w:p>
     <w:p>
       <w:pPr>
@@ -9317,7 +9462,23 @@
           <w:sz w:val="24"/>
           <w:szCs w:val="24"/>
         </w:rPr>
-        <w:t xml:space="preserve"> en los que se trabaje la materia de una forma amena e interactiva.</w:t>
+        <w:t xml:space="preserve"> </w:t>
+      </w:r>
+      <w:r>
+        <w:rPr>
+          <w:rFonts w:ascii="Times New Roman" w:hAnsi="Times New Roman" w:cs="Times New Roman"/>
+          <w:sz w:val="24"/>
+          <w:szCs w:val="24"/>
+        </w:rPr>
+        <w:t>con</w:t>
+      </w:r>
+      <w:r>
+        <w:rPr>
+          <w:rFonts w:ascii="Times New Roman" w:hAnsi="Times New Roman" w:cs="Times New Roman"/>
+          <w:sz w:val="24"/>
+          <w:szCs w:val="24"/>
+        </w:rPr>
+        <w:t xml:space="preserve"> los que se trabaje la materia de una forma amena e interactiva.</w:t>
       </w:r>
       <w:bookmarkStart w:id="4" w:name="_Ref20150712"/>
     </w:p>
@@ -10373,14 +10534,27 @@
                             <w:r>
                               <w:t xml:space="preserve">Figura </w:t>
                             </w:r>
-                            <w:fldSimple w:instr=" SEQ Figura \* ARABIC ">
-                              <w:r>
-                                <w:rPr>
-                                  <w:noProof/>
-                                </w:rPr>
-                                <w:t>1</w:t>
-                              </w:r>
-                            </w:fldSimple>
+                            <w:r>
+                              <w:fldChar w:fldCharType="begin"/>
+                            </w:r>
+                            <w:r>
+                              <w:instrText xml:space="preserve"> SEQ Figura \* ARABIC </w:instrText>
+                            </w:r>
+                            <w:r>
+                              <w:fldChar w:fldCharType="separate"/>
+                            </w:r>
+                            <w:r>
+                              <w:rPr>
+                                <w:noProof/>
+                              </w:rPr>
+                              <w:t>1</w:t>
+                            </w:r>
+                            <w:r>
+                              <w:rPr>
+                                <w:noProof/>
+                              </w:rPr>
+                              <w:fldChar w:fldCharType="end"/>
+                            </w:r>
                             <w:r>
                               <w:t>. Planos de proyección. Elaboración propia.</w:t>
                             </w:r>
@@ -10431,14 +10605,27 @@
                       <w:r>
                         <w:t xml:space="preserve">Figura </w:t>
                       </w:r>
-                      <w:fldSimple w:instr=" SEQ Figura \* ARABIC ">
-                        <w:r>
-                          <w:rPr>
-                            <w:noProof/>
-                          </w:rPr>
-                          <w:t>1</w:t>
-                        </w:r>
-                      </w:fldSimple>
+                      <w:r>
+                        <w:fldChar w:fldCharType="begin"/>
+                      </w:r>
+                      <w:r>
+                        <w:instrText xml:space="preserve"> SEQ Figura \* ARABIC </w:instrText>
+                      </w:r>
+                      <w:r>
+                        <w:fldChar w:fldCharType="separate"/>
+                      </w:r>
+                      <w:r>
+                        <w:rPr>
+                          <w:noProof/>
+                        </w:rPr>
+                        <w:t>1</w:t>
+                      </w:r>
+                      <w:r>
+                        <w:rPr>
+                          <w:noProof/>
+                        </w:rPr>
+                        <w:fldChar w:fldCharType="end"/>
+                      </w:r>
                       <w:r>
                         <w:t>. Planos de proyección. Elaboración propia.</w:t>
                       </w:r>
@@ -10512,14 +10699,27 @@
                             <w:r>
                               <w:t xml:space="preserve">Figura </w:t>
                             </w:r>
-                            <w:fldSimple w:instr=" SEQ Figura \* ARABIC ">
-                              <w:r>
-                                <w:rPr>
-                                  <w:noProof/>
-                                </w:rPr>
-                                <w:t>2</w:t>
-                              </w:r>
-                            </w:fldSimple>
+                            <w:r>
+                              <w:fldChar w:fldCharType="begin"/>
+                            </w:r>
+                            <w:r>
+                              <w:instrText xml:space="preserve"> SEQ Figura \* ARABIC </w:instrText>
+                            </w:r>
+                            <w:r>
+                              <w:fldChar w:fldCharType="separate"/>
+                            </w:r>
+                            <w:r>
+                              <w:rPr>
+                                <w:noProof/>
+                              </w:rPr>
+                              <w:t>2</w:t>
+                            </w:r>
+                            <w:r>
+                              <w:rPr>
+                                <w:noProof/>
+                              </w:rPr>
+                              <w:fldChar w:fldCharType="end"/>
+                            </w:r>
                             <w:r>
                               <w:t>. Sistema diédrico. Elaboración propia.</w:t>
                             </w:r>
@@ -10566,14 +10766,27 @@
                       <w:r>
                         <w:t xml:space="preserve">Figura </w:t>
                       </w:r>
-                      <w:fldSimple w:instr=" SEQ Figura \* ARABIC ">
-                        <w:r>
-                          <w:rPr>
-                            <w:noProof/>
-                          </w:rPr>
-                          <w:t>2</w:t>
-                        </w:r>
-                      </w:fldSimple>
+                      <w:r>
+                        <w:fldChar w:fldCharType="begin"/>
+                      </w:r>
+                      <w:r>
+                        <w:instrText xml:space="preserve"> SEQ Figura \* ARABIC </w:instrText>
+                      </w:r>
+                      <w:r>
+                        <w:fldChar w:fldCharType="separate"/>
+                      </w:r>
+                      <w:r>
+                        <w:rPr>
+                          <w:noProof/>
+                        </w:rPr>
+                        <w:t>2</w:t>
+                      </w:r>
+                      <w:r>
+                        <w:rPr>
+                          <w:noProof/>
+                        </w:rPr>
+                        <w:fldChar w:fldCharType="end"/>
+                      </w:r>
                       <w:r>
                         <w:t>. Sistema diédrico. Elaboración propia.</w:t>
                       </w:r>
@@ -10617,7 +10830,7 @@
                     <pic:cNvPicPr/>
                   </pic:nvPicPr>
                   <pic:blipFill>
-                    <a:blip r:embed="rId37" cstate="print">
+                    <a:blip r:embed="rId36" cstate="print">
                       <a:extLst>
                         <a:ext uri="{28A0092B-C50C-407E-A947-70E740481C1C}">
                           <a14:useLocalDpi xmlns:a14="http://schemas.microsoft.com/office/drawing/2010/main" val="0"/>
@@ -10669,7 +10882,7 @@
                     <pic:cNvPicPr/>
                   </pic:nvPicPr>
                   <pic:blipFill>
-                    <a:blip r:embed="rId38" cstate="print">
+                    <a:blip r:embed="rId37" cstate="print">
                       <a:extLst>
                         <a:ext uri="{28A0092B-C50C-407E-A947-70E740481C1C}">
                           <a14:useLocalDpi xmlns:a14="http://schemas.microsoft.com/office/drawing/2010/main" val="0"/>
@@ -10866,14 +11079,27 @@
                             <w:r>
                               <w:t xml:space="preserve">Figura </w:t>
                             </w:r>
-                            <w:fldSimple w:instr=" SEQ Figura \* ARABIC ">
-                              <w:r>
-                                <w:rPr>
-                                  <w:noProof/>
-                                </w:rPr>
-                                <w:t>3</w:t>
-                              </w:r>
-                            </w:fldSimple>
+                            <w:r>
+                              <w:fldChar w:fldCharType="begin"/>
+                            </w:r>
+                            <w:r>
+                              <w:instrText xml:space="preserve"> SEQ Figura \* ARABIC </w:instrText>
+                            </w:r>
+                            <w:r>
+                              <w:fldChar w:fldCharType="separate"/>
+                            </w:r>
+                            <w:r>
+                              <w:rPr>
+                                <w:noProof/>
+                              </w:rPr>
+                              <w:t>3</w:t>
+                            </w:r>
+                            <w:r>
+                              <w:rPr>
+                                <w:noProof/>
+                              </w:rPr>
+                              <w:fldChar w:fldCharType="end"/>
+                            </w:r>
                             <w:r>
                               <w:t>. Ejes. E</w:t>
                             </w:r>
@@ -10930,14 +11156,27 @@
                       <w:r>
                         <w:t xml:space="preserve">Figura </w:t>
                       </w:r>
-                      <w:fldSimple w:instr=" SEQ Figura \* ARABIC ">
-                        <w:r>
-                          <w:rPr>
-                            <w:noProof/>
-                          </w:rPr>
-                          <w:t>3</w:t>
-                        </w:r>
-                      </w:fldSimple>
+                      <w:r>
+                        <w:fldChar w:fldCharType="begin"/>
+                      </w:r>
+                      <w:r>
+                        <w:instrText xml:space="preserve"> SEQ Figura \* ARABIC </w:instrText>
+                      </w:r>
+                      <w:r>
+                        <w:fldChar w:fldCharType="separate"/>
+                      </w:r>
+                      <w:r>
+                        <w:rPr>
+                          <w:noProof/>
+                        </w:rPr>
+                        <w:t>3</w:t>
+                      </w:r>
+                      <w:r>
+                        <w:rPr>
+                          <w:noProof/>
+                        </w:rPr>
+                        <w:fldChar w:fldCharType="end"/>
+                      </w:r>
                       <w:r>
                         <w:t>. Ejes. E</w:t>
                       </w:r>
@@ -10992,7 +11231,7 @@
                     <pic:cNvPicPr/>
                   </pic:nvPicPr>
                   <pic:blipFill>
-                    <a:blip r:embed="rId39"/>
+                    <a:blip r:embed="rId38"/>
                     <a:stretch>
                       <a:fillRect/>
                     </a:stretch>
@@ -11261,7 +11500,7 @@
                     <pic:cNvPicPr/>
                   </pic:nvPicPr>
                   <pic:blipFill>
-                    <a:blip r:embed="rId40" cstate="print">
+                    <a:blip r:embed="rId39" cstate="print">
                       <a:extLst>
                         <a:ext uri="{28A0092B-C50C-407E-A947-70E740481C1C}">
                           <a14:useLocalDpi xmlns:a14="http://schemas.microsoft.com/office/drawing/2010/main" val="0"/>
@@ -11353,14 +11592,27 @@
                             <w:r>
                               <w:t xml:space="preserve">Figura </w:t>
                             </w:r>
-                            <w:fldSimple w:instr=" SEQ Figura \* ARABIC ">
-                              <w:r>
-                                <w:rPr>
-                                  <w:noProof/>
-                                </w:rPr>
-                                <w:t>4</w:t>
-                              </w:r>
-                            </w:fldSimple>
+                            <w:r>
+                              <w:fldChar w:fldCharType="begin"/>
+                            </w:r>
+                            <w:r>
+                              <w:instrText xml:space="preserve"> SEQ Figura \* ARABIC </w:instrText>
+                            </w:r>
+                            <w:r>
+                              <w:fldChar w:fldCharType="separate"/>
+                            </w:r>
+                            <w:r>
+                              <w:rPr>
+                                <w:noProof/>
+                              </w:rPr>
+                              <w:t>4</w:t>
+                            </w:r>
+                            <w:r>
+                              <w:rPr>
+                                <w:noProof/>
+                              </w:rPr>
+                              <w:fldChar w:fldCharType="end"/>
+                            </w:r>
                             <w:r>
                               <w:t>. Punto en 3D.</w:t>
                             </w:r>
@@ -11423,14 +11675,27 @@
                       <w:r>
                         <w:t xml:space="preserve">Figura </w:t>
                       </w:r>
-                      <w:fldSimple w:instr=" SEQ Figura \* ARABIC ">
-                        <w:r>
-                          <w:rPr>
-                            <w:noProof/>
-                          </w:rPr>
-                          <w:t>4</w:t>
-                        </w:r>
-                      </w:fldSimple>
+                      <w:r>
+                        <w:fldChar w:fldCharType="begin"/>
+                      </w:r>
+                      <w:r>
+                        <w:instrText xml:space="preserve"> SEQ Figura \* ARABIC </w:instrText>
+                      </w:r>
+                      <w:r>
+                        <w:fldChar w:fldCharType="separate"/>
+                      </w:r>
+                      <w:r>
+                        <w:rPr>
+                          <w:noProof/>
+                        </w:rPr>
+                        <w:t>4</w:t>
+                      </w:r>
+                      <w:r>
+                        <w:rPr>
+                          <w:noProof/>
+                        </w:rPr>
+                        <w:fldChar w:fldCharType="end"/>
+                      </w:r>
                       <w:r>
                         <w:t>. Punto en 3D.</w:t>
                       </w:r>
@@ -11713,7 +11978,7 @@
                     <pic:cNvPicPr/>
                   </pic:nvPicPr>
                   <pic:blipFill rotWithShape="1">
-                    <a:blip r:embed="rId41" cstate="print">
+                    <a:blip r:embed="rId40" cstate="print">
                       <a:extLst>
                         <a:ext uri="{28A0092B-C50C-407E-A947-70E740481C1C}">
                           <a14:useLocalDpi xmlns:a14="http://schemas.microsoft.com/office/drawing/2010/main" val="0"/>
@@ -11918,7 +12183,23 @@
           <w:sz w:val="24"/>
           <w:szCs w:val="24"/>
         </w:rPr>
-        <w:t xml:space="preserve"> y debe tener asignado una letra mayúscula que lo identifique.</w:t>
+        <w:t xml:space="preserve"> y debe tener asignad</w:t>
+      </w:r>
+      <w:r>
+        <w:rPr>
+          <w:rFonts w:ascii="Times New Roman" w:hAnsi="Times New Roman" w:cs="Times New Roman"/>
+          <w:sz w:val="24"/>
+          <w:szCs w:val="24"/>
+        </w:rPr>
+        <w:t>a</w:t>
+      </w:r>
+      <w:r>
+        <w:rPr>
+          <w:rFonts w:ascii="Times New Roman" w:hAnsi="Times New Roman" w:cs="Times New Roman"/>
+          <w:sz w:val="24"/>
+          <w:szCs w:val="24"/>
+        </w:rPr>
+        <w:t xml:space="preserve"> una letra mayúscula que lo identifique.</w:t>
       </w:r>
       <w:r>
         <w:rPr>
@@ -12530,14 +12811,27 @@
                             <w:r>
                               <w:t xml:space="preserve">Figura </w:t>
                             </w:r>
-                            <w:fldSimple w:instr=" SEQ Figura \* ARABIC ">
-                              <w:r>
-                                <w:rPr>
-                                  <w:noProof/>
-                                </w:rPr>
-                                <w:t>6</w:t>
-                              </w:r>
-                            </w:fldSimple>
+                            <w:r>
+                              <w:fldChar w:fldCharType="begin"/>
+                            </w:r>
+                            <w:r>
+                              <w:instrText xml:space="preserve"> SEQ Figura \* ARABIC </w:instrText>
+                            </w:r>
+                            <w:r>
+                              <w:fldChar w:fldCharType="separate"/>
+                            </w:r>
+                            <w:r>
+                              <w:rPr>
+                                <w:noProof/>
+                              </w:rPr>
+                              <w:t>6</w:t>
+                            </w:r>
+                            <w:r>
+                              <w:rPr>
+                                <w:noProof/>
+                              </w:rPr>
+                              <w:fldChar w:fldCharType="end"/>
+                            </w:r>
                             <w:r>
                               <w:t>. Cuadrantes. Elaboración</w:t>
                             </w:r>
@@ -12593,14 +12887,27 @@
                       <w:r>
                         <w:t xml:space="preserve">Figura </w:t>
                       </w:r>
-                      <w:fldSimple w:instr=" SEQ Figura \* ARABIC ">
-                        <w:r>
-                          <w:rPr>
-                            <w:noProof/>
-                          </w:rPr>
-                          <w:t>6</w:t>
-                        </w:r>
-                      </w:fldSimple>
+                      <w:r>
+                        <w:fldChar w:fldCharType="begin"/>
+                      </w:r>
+                      <w:r>
+                        <w:instrText xml:space="preserve"> SEQ Figura \* ARABIC </w:instrText>
+                      </w:r>
+                      <w:r>
+                        <w:fldChar w:fldCharType="separate"/>
+                      </w:r>
+                      <w:r>
+                        <w:rPr>
+                          <w:noProof/>
+                        </w:rPr>
+                        <w:t>6</w:t>
+                      </w:r>
+                      <w:r>
+                        <w:rPr>
+                          <w:noProof/>
+                        </w:rPr>
+                        <w:fldChar w:fldCharType="end"/>
+                      </w:r>
                       <w:r>
                         <w:t>. Cuadrantes. Elaboración</w:t>
                       </w:r>
@@ -12652,7 +12959,7 @@
                     <pic:cNvPicPr/>
                   </pic:nvPicPr>
                   <pic:blipFill rotWithShape="1">
-                    <a:blip r:embed="rId42" cstate="print">
+                    <a:blip r:embed="rId41" cstate="print">
                       <a:extLst>
                         <a:ext uri="{28A0092B-C50C-407E-A947-70E740481C1C}">
                           <a14:useLocalDpi xmlns:a14="http://schemas.microsoft.com/office/drawing/2010/main" val="0"/>
@@ -12965,7 +13272,7 @@
                           <pic:cNvPicPr/>
                         </pic:nvPicPr>
                         <pic:blipFill>
-                          <a:blip r:embed="rId43" cstate="print">
+                          <a:blip r:embed="rId42" cstate="print">
                             <a:extLst>
                               <a:ext uri="{28A0092B-C50C-407E-A947-70E740481C1C}">
                                 <a14:useLocalDpi xmlns:a14="http://schemas.microsoft.com/office/drawing/2010/main" val="0"/>
@@ -13003,14 +13310,27 @@
             <w:r>
               <w:t xml:space="preserve">Figura </w:t>
             </w:r>
-            <w:fldSimple w:instr=" SEQ Figura \* ARABIC " w:fldLock="1">
-              <w:r>
-                <w:rPr>
-                  <w:noProof/>
-                </w:rPr>
-                <w:t>7</w:t>
-              </w:r>
-            </w:fldSimple>
+            <w:r>
+              <w:fldChar w:fldCharType="begin" w:fldLock="1"/>
+            </w:r>
+            <w:r>
+              <w:instrText xml:space="preserve"> SEQ Figura \* ARABIC </w:instrText>
+            </w:r>
+            <w:r>
+              <w:fldChar w:fldCharType="separate"/>
+            </w:r>
+            <w:r>
+              <w:rPr>
+                <w:noProof/>
+              </w:rPr>
+              <w:t>7</w:t>
+            </w:r>
+            <w:r>
+              <w:rPr>
+                <w:noProof/>
+              </w:rPr>
+              <w:fldChar w:fldCharType="end"/>
+            </w:r>
             <w:r>
               <w:t>. T</w:t>
             </w:r>
@@ -13057,7 +13377,7 @@
                           <pic:cNvPicPr/>
                         </pic:nvPicPr>
                         <pic:blipFill>
-                          <a:blip r:embed="rId44" cstate="print">
+                          <a:blip r:embed="rId43" cstate="print">
                             <a:extLst>
                               <a:ext uri="{28A0092B-C50C-407E-A947-70E740481C1C}">
                                 <a14:useLocalDpi xmlns:a14="http://schemas.microsoft.com/office/drawing/2010/main" val="0"/>
@@ -13095,14 +13415,27 @@
             <w:r>
               <w:t xml:space="preserve">Figura </w:t>
             </w:r>
-            <w:fldSimple w:instr=" SEQ Figura \* ARABIC ">
-              <w:r>
-                <w:rPr>
-                  <w:noProof/>
-                </w:rPr>
-                <w:t>8</w:t>
-              </w:r>
-            </w:fldSimple>
+            <w:r>
+              <w:fldChar w:fldCharType="begin"/>
+            </w:r>
+            <w:r>
+              <w:instrText xml:space="preserve"> SEQ Figura \* ARABIC </w:instrText>
+            </w:r>
+            <w:r>
+              <w:fldChar w:fldCharType="separate"/>
+            </w:r>
+            <w:r>
+              <w:rPr>
+                <w:noProof/>
+              </w:rPr>
+              <w:t>8</w:t>
+            </w:r>
+            <w:r>
+              <w:rPr>
+                <w:noProof/>
+              </w:rPr>
+              <w:fldChar w:fldCharType="end"/>
+            </w:r>
             <w:r>
               <w:t>. R</w:t>
             </w:r>
@@ -13279,7 +13612,7 @@
           <w:sz w:val="24"/>
           <w:szCs w:val="24"/>
         </w:rPr>
-        <w:t>a</w:t>
+        <w:t>para</w:t>
       </w:r>
       <w:r>
         <w:rPr>
@@ -13808,7 +14141,7 @@
                           <pic:cNvPicPr/>
                         </pic:nvPicPr>
                         <pic:blipFill>
-                          <a:blip r:embed="rId45" cstate="print">
+                          <a:blip r:embed="rId44" cstate="print">
                             <a:extLst>
                               <a:ext uri="{28A0092B-C50C-407E-A947-70E740481C1C}">
                                 <a14:useLocalDpi xmlns:a14="http://schemas.microsoft.com/office/drawing/2010/main" val="0"/>
@@ -13845,22 +14178,40 @@
             <w:r>
               <w:t xml:space="preserve">Figura </w:t>
             </w:r>
-            <w:fldSimple w:instr=" SEQ Figura \* ARABIC " w:fldLock="1">
-              <w:r>
-                <w:rPr>
-                  <w:noProof/>
-                </w:rPr>
-                <w:t>9</w:t>
-              </w:r>
-            </w:fldSimple>
+            <w:r>
+              <w:fldChar w:fldCharType="begin" w:fldLock="1"/>
+            </w:r>
+            <w:r>
+              <w:instrText xml:space="preserve"> SEQ Figura \* ARABIC </w:instrText>
+            </w:r>
+            <w:r>
+              <w:fldChar w:fldCharType="separate"/>
+            </w:r>
+            <w:r>
+              <w:rPr>
+                <w:noProof/>
+              </w:rPr>
+              <w:t>9</w:t>
+            </w:r>
+            <w:r>
+              <w:rPr>
+                <w:noProof/>
+              </w:rPr>
+              <w:fldChar w:fldCharType="end"/>
+            </w:r>
             <w:r>
               <w:rPr>
                 <w:noProof/>
               </w:rPr>
               <w:t>. R</w:t>
             </w:r>
-            <w:r>
-              <w:t>ecta 3D</w:t>
+            <w:proofErr w:type="spellStart"/>
+            <w:r>
+              <w:t>ecta</w:t>
+            </w:r>
+            <w:proofErr w:type="spellEnd"/>
+            <w:r>
+              <w:t xml:space="preserve"> 3D</w:t>
             </w:r>
             <w:r>
               <w:t>. Elaboración</w:t>
@@ -13902,7 +14253,7 @@
                           <pic:cNvPicPr/>
                         </pic:nvPicPr>
                         <pic:blipFill>
-                          <a:blip r:embed="rId46" cstate="print">
+                          <a:blip r:embed="rId45" cstate="print">
                             <a:extLst>
                               <a:ext uri="{28A0092B-C50C-407E-A947-70E740481C1C}">
                                 <a14:useLocalDpi xmlns:a14="http://schemas.microsoft.com/office/drawing/2010/main" val="0"/>
@@ -13940,14 +14291,27 @@
             <w:r>
               <w:t xml:space="preserve">Figura </w:t>
             </w:r>
-            <w:fldSimple w:instr=" SEQ Figura \* ARABIC " w:fldLock="1">
-              <w:r>
-                <w:rPr>
-                  <w:noProof/>
-                </w:rPr>
-                <w:t>10</w:t>
-              </w:r>
-            </w:fldSimple>
+            <w:r>
+              <w:fldChar w:fldCharType="begin" w:fldLock="1"/>
+            </w:r>
+            <w:r>
+              <w:instrText xml:space="preserve"> SEQ Figura \* ARABIC </w:instrText>
+            </w:r>
+            <w:r>
+              <w:fldChar w:fldCharType="separate"/>
+            </w:r>
+            <w:r>
+              <w:rPr>
+                <w:noProof/>
+              </w:rPr>
+              <w:t>10</w:t>
+            </w:r>
+            <w:r>
+              <w:rPr>
+                <w:noProof/>
+              </w:rPr>
+              <w:fldChar w:fldCharType="end"/>
+            </w:r>
             <w:bookmarkEnd w:id="74"/>
             <w:r>
               <w:rPr>
@@ -13955,8 +14319,13 @@
               </w:rPr>
               <w:t>. V</w:t>
             </w:r>
-            <w:r>
-              <w:t>ista alzado</w:t>
+            <w:proofErr w:type="spellStart"/>
+            <w:r>
+              <w:t>ista</w:t>
+            </w:r>
+            <w:proofErr w:type="spellEnd"/>
+            <w:r>
+              <w:t xml:space="preserve"> alzado</w:t>
             </w:r>
             <w:r>
               <w:t>. Elaboración</w:t>
@@ -13998,7 +14367,7 @@
                           <pic:cNvPicPr/>
                         </pic:nvPicPr>
                         <pic:blipFill>
-                          <a:blip r:embed="rId47" cstate="print">
+                          <a:blip r:embed="rId46" cstate="print">
                             <a:extLst>
                               <a:ext uri="{28A0092B-C50C-407E-A947-70E740481C1C}">
                                 <a14:useLocalDpi xmlns:a14="http://schemas.microsoft.com/office/drawing/2010/main" val="0"/>
@@ -14036,14 +14405,27 @@
             <w:r>
               <w:t xml:space="preserve">Figura </w:t>
             </w:r>
-            <w:fldSimple w:instr=" SEQ Figura \* ARABIC " w:fldLock="1">
-              <w:r>
-                <w:rPr>
-                  <w:noProof/>
-                </w:rPr>
-                <w:t>11</w:t>
-              </w:r>
-            </w:fldSimple>
+            <w:r>
+              <w:fldChar w:fldCharType="begin" w:fldLock="1"/>
+            </w:r>
+            <w:r>
+              <w:instrText xml:space="preserve"> SEQ Figura \* ARABIC </w:instrText>
+            </w:r>
+            <w:r>
+              <w:fldChar w:fldCharType="separate"/>
+            </w:r>
+            <w:r>
+              <w:rPr>
+                <w:noProof/>
+              </w:rPr>
+              <w:t>11</w:t>
+            </w:r>
+            <w:r>
+              <w:rPr>
+                <w:noProof/>
+              </w:rPr>
+              <w:fldChar w:fldCharType="end"/>
+            </w:r>
             <w:bookmarkEnd w:id="77"/>
             <w:r>
               <w:rPr>
@@ -14051,8 +14433,13 @@
               </w:rPr>
               <w:t>. V</w:t>
             </w:r>
-            <w:r>
-              <w:t>ista planta</w:t>
+            <w:proofErr w:type="spellStart"/>
+            <w:r>
+              <w:t>ista</w:t>
+            </w:r>
+            <w:proofErr w:type="spellEnd"/>
+            <w:r>
+              <w:t xml:space="preserve"> planta</w:t>
             </w:r>
             <w:r>
               <w:t>. Elaboración</w:t>
@@ -14205,7 +14592,7 @@
                           <pic:cNvPicPr/>
                         </pic:nvPicPr>
                         <pic:blipFill>
-                          <a:blip r:embed="rId48" cstate="print">
+                          <a:blip r:embed="rId47" cstate="print">
                             <a:extLst>
                               <a:ext uri="{28A0092B-C50C-407E-A947-70E740481C1C}">
                                 <a14:useLocalDpi xmlns:a14="http://schemas.microsoft.com/office/drawing/2010/main" val="0"/>
@@ -14243,14 +14630,27 @@
             <w:r>
               <w:t xml:space="preserve">Figura </w:t>
             </w:r>
-            <w:fldSimple w:instr=" SEQ Figura \* ARABIC " w:fldLock="1">
-              <w:r>
-                <w:rPr>
-                  <w:noProof/>
-                </w:rPr>
-                <w:t>12</w:t>
-              </w:r>
-            </w:fldSimple>
+            <w:r>
+              <w:fldChar w:fldCharType="begin" w:fldLock="1"/>
+            </w:r>
+            <w:r>
+              <w:instrText xml:space="preserve"> SEQ Figura \* ARABIC </w:instrText>
+            </w:r>
+            <w:r>
+              <w:fldChar w:fldCharType="separate"/>
+            </w:r>
+            <w:r>
+              <w:rPr>
+                <w:noProof/>
+              </w:rPr>
+              <w:t>12</w:t>
+            </w:r>
+            <w:r>
+              <w:rPr>
+                <w:noProof/>
+              </w:rPr>
+              <w:fldChar w:fldCharType="end"/>
+            </w:r>
             <w:r>
               <w:t>. R</w:t>
             </w:r>
@@ -14298,7 +14698,7 @@
                           <pic:cNvPicPr/>
                         </pic:nvPicPr>
                         <pic:blipFill rotWithShape="1">
-                          <a:blip r:embed="rId49" cstate="print">
+                          <a:blip r:embed="rId48" cstate="print">
                             <a:extLst>
                               <a:ext uri="{28A0092B-C50C-407E-A947-70E740481C1C}">
                                 <a14:useLocalDpi xmlns:a14="http://schemas.microsoft.com/office/drawing/2010/main" val="0"/>
@@ -14343,14 +14743,27 @@
             <w:r>
               <w:t xml:space="preserve">Figura </w:t>
             </w:r>
-            <w:fldSimple w:instr=" SEQ Figura \* ARABIC " w:fldLock="1">
-              <w:r>
-                <w:rPr>
-                  <w:noProof/>
-                </w:rPr>
-                <w:t>13</w:t>
-              </w:r>
-            </w:fldSimple>
+            <w:r>
+              <w:fldChar w:fldCharType="begin" w:fldLock="1"/>
+            </w:r>
+            <w:r>
+              <w:instrText xml:space="preserve"> SEQ Figura \* ARABIC </w:instrText>
+            </w:r>
+            <w:r>
+              <w:fldChar w:fldCharType="separate"/>
+            </w:r>
+            <w:r>
+              <w:rPr>
+                <w:noProof/>
+              </w:rPr>
+              <w:t>13</w:t>
+            </w:r>
+            <w:r>
+              <w:rPr>
+                <w:noProof/>
+              </w:rPr>
+              <w:fldChar w:fldCharType="end"/>
+            </w:r>
             <w:r>
               <w:t>. Alzado. Elaboración</w:t>
             </w:r>
@@ -14394,7 +14807,7 @@
                           <pic:cNvPicPr/>
                         </pic:nvPicPr>
                         <pic:blipFill rotWithShape="1">
-                          <a:blip r:embed="rId50" cstate="print">
+                          <a:blip r:embed="rId49" cstate="print">
                             <a:extLst>
                               <a:ext uri="{28A0092B-C50C-407E-A947-70E740481C1C}">
                                 <a14:useLocalDpi xmlns:a14="http://schemas.microsoft.com/office/drawing/2010/main" val="0"/>
@@ -14442,14 +14855,27 @@
             <w:r>
               <w:t xml:space="preserve">Figura </w:t>
             </w:r>
-            <w:fldSimple w:instr=" SEQ Figura \* ARABIC " w:fldLock="1">
-              <w:r>
-                <w:rPr>
-                  <w:noProof/>
-                </w:rPr>
-                <w:t>14</w:t>
-              </w:r>
-            </w:fldSimple>
+            <w:r>
+              <w:fldChar w:fldCharType="begin" w:fldLock="1"/>
+            </w:r>
+            <w:r>
+              <w:instrText xml:space="preserve"> SEQ Figura \* ARABIC </w:instrText>
+            </w:r>
+            <w:r>
+              <w:fldChar w:fldCharType="separate"/>
+            </w:r>
+            <w:r>
+              <w:rPr>
+                <w:noProof/>
+              </w:rPr>
+              <w:t>14</w:t>
+            </w:r>
+            <w:r>
+              <w:rPr>
+                <w:noProof/>
+              </w:rPr>
+              <w:fldChar w:fldCharType="end"/>
+            </w:r>
             <w:r>
               <w:t>. P</w:t>
             </w:r>
@@ -14497,7 +14923,7 @@
                           <pic:cNvPicPr/>
                         </pic:nvPicPr>
                         <pic:blipFill>
-                          <a:blip r:embed="rId51" cstate="print">
+                          <a:blip r:embed="rId50" cstate="print">
                             <a:extLst>
                               <a:ext uri="{28A0092B-C50C-407E-A947-70E740481C1C}">
                                 <a14:useLocalDpi xmlns:a14="http://schemas.microsoft.com/office/drawing/2010/main" val="0"/>
@@ -14538,14 +14964,27 @@
             <w:r>
               <w:t xml:space="preserve">Figura </w:t>
             </w:r>
-            <w:fldSimple w:instr=" SEQ Figura \* ARABIC " w:fldLock="1">
-              <w:r>
-                <w:rPr>
-                  <w:noProof/>
-                </w:rPr>
-                <w:t>15</w:t>
-              </w:r>
-            </w:fldSimple>
+            <w:r>
+              <w:fldChar w:fldCharType="begin" w:fldLock="1"/>
+            </w:r>
+            <w:r>
+              <w:instrText xml:space="preserve"> SEQ Figura \* ARABIC </w:instrText>
+            </w:r>
+            <w:r>
+              <w:fldChar w:fldCharType="separate"/>
+            </w:r>
+            <w:r>
+              <w:rPr>
+                <w:noProof/>
+              </w:rPr>
+              <w:t>15</w:t>
+            </w:r>
+            <w:r>
+              <w:rPr>
+                <w:noProof/>
+              </w:rPr>
+              <w:fldChar w:fldCharType="end"/>
+            </w:r>
             <w:r>
               <w:t>.</w:t>
             </w:r>
@@ -14619,7 +15058,7 @@
                     <pic:cNvPicPr/>
                   </pic:nvPicPr>
                   <pic:blipFill rotWithShape="1">
-                    <a:blip r:embed="rId52" cstate="print">
+                    <a:blip r:embed="rId51" cstate="print">
                       <a:extLst>
                         <a:ext uri="{28A0092B-C50C-407E-A947-70E740481C1C}">
                           <a14:useLocalDpi xmlns:a14="http://schemas.microsoft.com/office/drawing/2010/main" val="0"/>
@@ -14717,14 +15156,27 @@
                             <w:r>
                               <w:t xml:space="preserve">Figura </w:t>
                             </w:r>
-                            <w:fldSimple w:instr=" SEQ Figura \* ARABIC ">
-                              <w:r>
-                                <w:rPr>
-                                  <w:noProof/>
-                                </w:rPr>
-                                <w:t>16</w:t>
-                              </w:r>
-                            </w:fldSimple>
+                            <w:r>
+                              <w:fldChar w:fldCharType="begin"/>
+                            </w:r>
+                            <w:r>
+                              <w:instrText xml:space="preserve"> SEQ Figura \* ARABIC </w:instrText>
+                            </w:r>
+                            <w:r>
+                              <w:fldChar w:fldCharType="separate"/>
+                            </w:r>
+                            <w:r>
+                              <w:rPr>
+                                <w:noProof/>
+                              </w:rPr>
+                              <w:t>16</w:t>
+                            </w:r>
+                            <w:r>
+                              <w:rPr>
+                                <w:noProof/>
+                              </w:rPr>
+                              <w:fldChar w:fldCharType="end"/>
+                            </w:r>
                             <w:r>
                               <w:t>. Recta infinita. Elaboración propia.</w:t>
                             </w:r>
@@ -14777,14 +15229,27 @@
                       <w:r>
                         <w:t xml:space="preserve">Figura </w:t>
                       </w:r>
-                      <w:fldSimple w:instr=" SEQ Figura \* ARABIC ">
-                        <w:r>
-                          <w:rPr>
-                            <w:noProof/>
-                          </w:rPr>
-                          <w:t>16</w:t>
-                        </w:r>
-                      </w:fldSimple>
+                      <w:r>
+                        <w:fldChar w:fldCharType="begin"/>
+                      </w:r>
+                      <w:r>
+                        <w:instrText xml:space="preserve"> SEQ Figura \* ARABIC </w:instrText>
+                      </w:r>
+                      <w:r>
+                        <w:fldChar w:fldCharType="separate"/>
+                      </w:r>
+                      <w:r>
+                        <w:rPr>
+                          <w:noProof/>
+                        </w:rPr>
+                        <w:t>16</w:t>
+                      </w:r>
+                      <w:r>
+                        <w:rPr>
+                          <w:noProof/>
+                        </w:rPr>
+                        <w:fldChar w:fldCharType="end"/>
+                      </w:r>
                       <w:r>
                         <w:t>. Recta infinita. Elaboración propia.</w:t>
                       </w:r>
@@ -14816,15 +15281,15 @@
           <w:sz w:val="24"/>
           <w:szCs w:val="24"/>
         </w:rPr>
-        <w:t xml:space="preserve">, la cual </w:t>
-      </w:r>
-      <w:r>
-        <w:rPr>
-          <w:rFonts w:ascii="Times New Roman" w:hAnsi="Times New Roman" w:cs="Times New Roman"/>
-          <w:sz w:val="24"/>
-          <w:szCs w:val="24"/>
-        </w:rPr>
-        <w:t xml:space="preserve">se </w:t>
+        <w:t>. S</w:t>
+      </w:r>
+      <w:r>
+        <w:rPr>
+          <w:rFonts w:ascii="Times New Roman" w:hAnsi="Times New Roman" w:cs="Times New Roman"/>
+          <w:sz w:val="24"/>
+          <w:szCs w:val="24"/>
+        </w:rPr>
+        <w:t xml:space="preserve">e </w:t>
       </w:r>
       <w:r>
         <w:rPr>
@@ -14963,7 +15428,23 @@
           <w:sz w:val="24"/>
           <w:szCs w:val="24"/>
         </w:rPr>
-        <w:t xml:space="preserve"> visible cuando </w:t>
+        <w:t xml:space="preserve"> visible</w:t>
+      </w:r>
+      <w:r>
+        <w:rPr>
+          <w:rFonts w:ascii="Times New Roman" w:hAnsi="Times New Roman" w:cs="Times New Roman"/>
+          <w:sz w:val="24"/>
+          <w:szCs w:val="24"/>
+        </w:rPr>
+        <w:t>s</w:t>
+      </w:r>
+      <w:r>
+        <w:rPr>
+          <w:rFonts w:ascii="Times New Roman" w:hAnsi="Times New Roman" w:cs="Times New Roman"/>
+          <w:sz w:val="24"/>
+          <w:szCs w:val="24"/>
+        </w:rPr>
+        <w:t xml:space="preserve"> cuando </w:t>
       </w:r>
       <w:r>
         <w:rPr>
@@ -14972,6 +15453,14 @@
           <w:szCs w:val="24"/>
         </w:rPr>
         <w:t>se encuentra</w:t>
+      </w:r>
+      <w:r>
+        <w:rPr>
+          <w:rFonts w:ascii="Times New Roman" w:hAnsi="Times New Roman" w:cs="Times New Roman"/>
+          <w:sz w:val="24"/>
+          <w:szCs w:val="24"/>
+        </w:rPr>
+        <w:t>n</w:t>
       </w:r>
       <w:r>
         <w:rPr>
@@ -15292,7 +15781,7 @@
                           <pic:cNvPicPr/>
                         </pic:nvPicPr>
                         <pic:blipFill>
-                          <a:blip r:embed="rId53" cstate="print">
+                          <a:blip r:embed="rId52" cstate="print">
                             <a:extLst>
                               <a:ext uri="{28A0092B-C50C-407E-A947-70E740481C1C}">
                                 <a14:useLocalDpi xmlns:a14="http://schemas.microsoft.com/office/drawing/2010/main" val="0"/>
@@ -15329,14 +15818,27 @@
             <w:r>
               <w:t xml:space="preserve">Figura </w:t>
             </w:r>
-            <w:fldSimple w:instr=" SEQ Figura \* ARABIC " w:fldLock="1">
-              <w:r>
-                <w:rPr>
-                  <w:noProof/>
-                </w:rPr>
-                <w:t>17</w:t>
-              </w:r>
-            </w:fldSimple>
+            <w:r>
+              <w:fldChar w:fldCharType="begin" w:fldLock="1"/>
+            </w:r>
+            <w:r>
+              <w:instrText xml:space="preserve"> SEQ Figura \* ARABIC </w:instrText>
+            </w:r>
+            <w:r>
+              <w:fldChar w:fldCharType="separate"/>
+            </w:r>
+            <w:r>
+              <w:rPr>
+                <w:noProof/>
+              </w:rPr>
+              <w:t>17</w:t>
+            </w:r>
+            <w:r>
+              <w:rPr>
+                <w:noProof/>
+              </w:rPr>
+              <w:fldChar w:fldCharType="end"/>
+            </w:r>
             <w:r>
               <w:rPr>
                 <w:noProof/>
@@ -15383,7 +15885,7 @@
                           <pic:cNvPicPr/>
                         </pic:nvPicPr>
                         <pic:blipFill>
-                          <a:blip r:embed="rId54" cstate="print">
+                          <a:blip r:embed="rId53" cstate="print">
                             <a:extLst>
                               <a:ext uri="{28A0092B-C50C-407E-A947-70E740481C1C}">
                                 <a14:useLocalDpi xmlns:a14="http://schemas.microsoft.com/office/drawing/2010/main" val="0"/>
@@ -15421,26 +15923,41 @@
             <w:r>
               <w:t xml:space="preserve">Figura </w:t>
             </w:r>
-            <w:fldSimple w:instr=" SEQ Figura \* ARABIC " w:fldLock="1">
-              <w:r>
-                <w:rPr>
-                  <w:noProof/>
-                </w:rPr>
-                <w:t>18</w:t>
-              </w:r>
-            </w:fldSimple>
+            <w:r>
+              <w:fldChar w:fldCharType="begin" w:fldLock="1"/>
+            </w:r>
+            <w:r>
+              <w:instrText xml:space="preserve"> SEQ Figura \* ARABIC </w:instrText>
+            </w:r>
+            <w:r>
+              <w:fldChar w:fldCharType="separate"/>
+            </w:r>
+            <w:r>
+              <w:rPr>
+                <w:noProof/>
+              </w:rPr>
+              <w:t>18</w:t>
+            </w:r>
+            <w:r>
+              <w:rPr>
+                <w:noProof/>
+              </w:rPr>
+              <w:fldChar w:fldCharType="end"/>
+            </w:r>
             <w:r>
               <w:rPr>
                 <w:noProof/>
               </w:rPr>
               <w:t>. A</w:t>
             </w:r>
+            <w:proofErr w:type="spellStart"/>
             <w:r>
               <w:t>lzad</w:t>
             </w:r>
             <w:r>
               <w:t>o</w:t>
             </w:r>
+            <w:proofErr w:type="spellEnd"/>
             <w:r>
               <w:t>.</w:t>
             </w:r>
@@ -15490,7 +16007,7 @@
                           <pic:cNvPicPr/>
                         </pic:nvPicPr>
                         <pic:blipFill>
-                          <a:blip r:embed="rId55" cstate="print">
+                          <a:blip r:embed="rId54" cstate="print">
                             <a:extLst>
                               <a:ext uri="{28A0092B-C50C-407E-A947-70E740481C1C}">
                                 <a14:useLocalDpi xmlns:a14="http://schemas.microsoft.com/office/drawing/2010/main" val="0"/>
@@ -15528,23 +16045,38 @@
             <w:r>
               <w:t xml:space="preserve">Figura </w:t>
             </w:r>
-            <w:fldSimple w:instr=" SEQ Figura \* ARABIC " w:fldLock="1">
-              <w:r>
-                <w:rPr>
-                  <w:noProof/>
-                </w:rPr>
-                <w:t>19</w:t>
-              </w:r>
-            </w:fldSimple>
+            <w:r>
+              <w:fldChar w:fldCharType="begin" w:fldLock="1"/>
+            </w:r>
+            <w:r>
+              <w:instrText xml:space="preserve"> SEQ Figura \* ARABIC </w:instrText>
+            </w:r>
+            <w:r>
+              <w:fldChar w:fldCharType="separate"/>
+            </w:r>
+            <w:r>
+              <w:rPr>
+                <w:noProof/>
+              </w:rPr>
+              <w:t>19</w:t>
+            </w:r>
+            <w:r>
+              <w:rPr>
+                <w:noProof/>
+              </w:rPr>
+              <w:fldChar w:fldCharType="end"/>
+            </w:r>
             <w:r>
               <w:rPr>
                 <w:noProof/>
               </w:rPr>
               <w:t>. P</w:t>
             </w:r>
+            <w:proofErr w:type="spellStart"/>
             <w:r>
               <w:t>lanta</w:t>
             </w:r>
+            <w:proofErr w:type="spellEnd"/>
             <w:r>
               <w:t>.</w:t>
             </w:r>
@@ -15643,14 +16175,27 @@
                             <w:r>
                               <w:t xml:space="preserve">Figura </w:t>
                             </w:r>
-                            <w:fldSimple w:instr=" SEQ Figura \* ARABIC ">
-                              <w:r>
-                                <w:rPr>
-                                  <w:noProof/>
-                                </w:rPr>
-                                <w:t>20</w:t>
-                              </w:r>
-                            </w:fldSimple>
+                            <w:r>
+                              <w:fldChar w:fldCharType="begin"/>
+                            </w:r>
+                            <w:r>
+                              <w:instrText xml:space="preserve"> SEQ Figura \* ARABIC </w:instrText>
+                            </w:r>
+                            <w:r>
+                              <w:fldChar w:fldCharType="separate"/>
+                            </w:r>
+                            <w:r>
+                              <w:rPr>
+                                <w:noProof/>
+                              </w:rPr>
+                              <w:t>20</w:t>
+                            </w:r>
+                            <w:r>
+                              <w:rPr>
+                                <w:noProof/>
+                              </w:rPr>
+                              <w:fldChar w:fldCharType="end"/>
+                            </w:r>
                             <w:r>
                               <w:t>. Representación del plano. Elaboración</w:t>
                             </w:r>
@@ -15703,14 +16248,27 @@
                       <w:r>
                         <w:t xml:space="preserve">Figura </w:t>
                       </w:r>
-                      <w:fldSimple w:instr=" SEQ Figura \* ARABIC ">
-                        <w:r>
-                          <w:rPr>
-                            <w:noProof/>
-                          </w:rPr>
-                          <w:t>20</w:t>
-                        </w:r>
-                      </w:fldSimple>
+                      <w:r>
+                        <w:fldChar w:fldCharType="begin"/>
+                      </w:r>
+                      <w:r>
+                        <w:instrText xml:space="preserve"> SEQ Figura \* ARABIC </w:instrText>
+                      </w:r>
+                      <w:r>
+                        <w:fldChar w:fldCharType="separate"/>
+                      </w:r>
+                      <w:r>
+                        <w:rPr>
+                          <w:noProof/>
+                        </w:rPr>
+                        <w:t>20</w:t>
+                      </w:r>
+                      <w:r>
+                        <w:rPr>
+                          <w:noProof/>
+                        </w:rPr>
+                        <w:fldChar w:fldCharType="end"/>
+                      </w:r>
                       <w:r>
                         <w:t>. Representación del plano. Elaboración</w:t>
                       </w:r>
@@ -15762,7 +16320,7 @@
                     <pic:cNvPicPr/>
                   </pic:nvPicPr>
                   <pic:blipFill rotWithShape="1">
-                    <a:blip r:embed="rId56" cstate="print">
+                    <a:blip r:embed="rId55" cstate="print">
                       <a:extLst>
                         <a:ext uri="{28A0092B-C50C-407E-A947-70E740481C1C}">
                           <a14:useLocalDpi xmlns:a14="http://schemas.microsoft.com/office/drawing/2010/main" val="0"/>
@@ -16208,7 +16766,7 @@
                     </pic:cNvPicPr>
                   </pic:nvPicPr>
                   <pic:blipFill rotWithShape="1">
-                    <a:blip r:embed="rId57">
+                    <a:blip r:embed="rId56">
                       <a:extLst>
                         <a:ext uri="{28A0092B-C50C-407E-A947-70E740481C1C}">
                           <a14:useLocalDpi xmlns:a14="http://schemas.microsoft.com/office/drawing/2010/main" val="0"/>
@@ -16304,14 +16862,27 @@
                             <w:r>
                               <w:t xml:space="preserve">Figura </w:t>
                             </w:r>
-                            <w:fldSimple w:instr=" SEQ Figura \* ARABIC ">
-                              <w:r>
-                                <w:rPr>
-                                  <w:noProof/>
-                                </w:rPr>
-                                <w:t>21</w:t>
-                              </w:r>
-                            </w:fldSimple>
+                            <w:r>
+                              <w:fldChar w:fldCharType="begin"/>
+                            </w:r>
+                            <w:r>
+                              <w:instrText xml:space="preserve"> SEQ Figura \* ARABIC </w:instrText>
+                            </w:r>
+                            <w:r>
+                              <w:fldChar w:fldCharType="separate"/>
+                            </w:r>
+                            <w:r>
+                              <w:rPr>
+                                <w:noProof/>
+                              </w:rPr>
+                              <w:t>21</w:t>
+                            </w:r>
+                            <w:r>
+                              <w:rPr>
+                                <w:noProof/>
+                              </w:rPr>
+                              <w:fldChar w:fldCharType="end"/>
+                            </w:r>
                             <w:r>
                               <w:t>. Código QR que enlaza al repositorio. Elaboración propia</w:t>
                             </w:r>
@@ -16361,14 +16932,27 @@
                       <w:r>
                         <w:t xml:space="preserve">Figura </w:t>
                       </w:r>
-                      <w:fldSimple w:instr=" SEQ Figura \* ARABIC ">
-                        <w:r>
-                          <w:rPr>
-                            <w:noProof/>
-                          </w:rPr>
-                          <w:t>21</w:t>
-                        </w:r>
-                      </w:fldSimple>
+                      <w:r>
+                        <w:fldChar w:fldCharType="begin"/>
+                      </w:r>
+                      <w:r>
+                        <w:instrText xml:space="preserve"> SEQ Figura \* ARABIC </w:instrText>
+                      </w:r>
+                      <w:r>
+                        <w:fldChar w:fldCharType="separate"/>
+                      </w:r>
+                      <w:r>
+                        <w:rPr>
+                          <w:noProof/>
+                        </w:rPr>
+                        <w:t>21</w:t>
+                      </w:r>
+                      <w:r>
+                        <w:rPr>
+                          <w:noProof/>
+                        </w:rPr>
+                        <w:fldChar w:fldCharType="end"/>
+                      </w:r>
                       <w:r>
                         <w:t>. Código QR que enlaza al repositorio. Elaboración propia</w:t>
                       </w:r>
@@ -16678,7 +17262,7 @@
                     <pic:cNvPicPr/>
                   </pic:nvPicPr>
                   <pic:blipFill>
-                    <a:blip r:embed="rId58" cstate="print">
+                    <a:blip r:embed="rId57" cstate="print">
                       <a:extLst>
                         <a:ext uri="{28A0092B-C50C-407E-A947-70E740481C1C}">
                           <a14:useLocalDpi xmlns:a14="http://schemas.microsoft.com/office/drawing/2010/main" val="0"/>
@@ -16770,14 +17354,27 @@
                             <w:r>
                               <w:t xml:space="preserve">Figura </w:t>
                             </w:r>
-                            <w:fldSimple w:instr=" SEQ Figura \* ARABIC ">
-                              <w:r>
-                                <w:rPr>
-                                  <w:noProof/>
-                                </w:rPr>
-                                <w:t>22</w:t>
-                              </w:r>
-                            </w:fldSimple>
+                            <w:r>
+                              <w:fldChar w:fldCharType="begin"/>
+                            </w:r>
+                            <w:r>
+                              <w:instrText xml:space="preserve"> SEQ Figura \* ARABIC </w:instrText>
+                            </w:r>
+                            <w:r>
+                              <w:fldChar w:fldCharType="separate"/>
+                            </w:r>
+                            <w:r>
+                              <w:rPr>
+                                <w:noProof/>
+                              </w:rPr>
+                              <w:t>22</w:t>
+                            </w:r>
+                            <w:r>
+                              <w:rPr>
+                                <w:noProof/>
+                              </w:rPr>
+                              <w:fldChar w:fldCharType="end"/>
+                            </w:r>
                             <w:r>
                               <w:t xml:space="preserve">. Boceto </w:t>
                             </w:r>
@@ -16834,14 +17431,27 @@
                       <w:r>
                         <w:t xml:space="preserve">Figura </w:t>
                       </w:r>
-                      <w:fldSimple w:instr=" SEQ Figura \* ARABIC ">
-                        <w:r>
-                          <w:rPr>
-                            <w:noProof/>
-                          </w:rPr>
-                          <w:t>22</w:t>
-                        </w:r>
-                      </w:fldSimple>
+                      <w:r>
+                        <w:fldChar w:fldCharType="begin"/>
+                      </w:r>
+                      <w:r>
+                        <w:instrText xml:space="preserve"> SEQ Figura \* ARABIC </w:instrText>
+                      </w:r>
+                      <w:r>
+                        <w:fldChar w:fldCharType="separate"/>
+                      </w:r>
+                      <w:r>
+                        <w:rPr>
+                          <w:noProof/>
+                        </w:rPr>
+                        <w:t>22</w:t>
+                      </w:r>
+                      <w:r>
+                        <w:rPr>
+                          <w:noProof/>
+                        </w:rPr>
+                        <w:fldChar w:fldCharType="end"/>
+                      </w:r>
                       <w:r>
                         <w:t xml:space="preserve">. Boceto </w:t>
                       </w:r>
@@ -16895,7 +17505,23 @@
           <w:sz w:val="24"/>
           <w:szCs w:val="24"/>
         </w:rPr>
-        <w:t>del programa. Sirve para recibir la entrada de datos</w:t>
+        <w:t>del programa</w:t>
+      </w:r>
+      <w:r>
+        <w:rPr>
+          <w:rFonts w:ascii="Times New Roman" w:hAnsi="Times New Roman" w:cs="Times New Roman"/>
+          <w:sz w:val="24"/>
+          <w:szCs w:val="24"/>
+        </w:rPr>
+        <w:t xml:space="preserve"> s</w:t>
+      </w:r>
+      <w:r>
+        <w:rPr>
+          <w:rFonts w:ascii="Times New Roman" w:hAnsi="Times New Roman" w:cs="Times New Roman"/>
+          <w:sz w:val="24"/>
+          <w:szCs w:val="24"/>
+        </w:rPr>
+        <w:t>irve para recibir la entrada de datos</w:t>
       </w:r>
       <w:r>
         <w:rPr>
@@ -16996,14 +17622,27 @@
                             <w:r>
                               <w:t xml:space="preserve">Figura </w:t>
                             </w:r>
-                            <w:fldSimple w:instr=" SEQ Figura \* ARABIC ">
-                              <w:r>
-                                <w:rPr>
-                                  <w:noProof/>
-                                </w:rPr>
-                                <w:t>23</w:t>
-                              </w:r>
-                            </w:fldSimple>
+                            <w:r>
+                              <w:fldChar w:fldCharType="begin"/>
+                            </w:r>
+                            <w:r>
+                              <w:instrText xml:space="preserve"> SEQ Figura \* ARABIC </w:instrText>
+                            </w:r>
+                            <w:r>
+                              <w:fldChar w:fldCharType="separate"/>
+                            </w:r>
+                            <w:r>
+                              <w:rPr>
+                                <w:noProof/>
+                              </w:rPr>
+                              <w:t>23</w:t>
+                            </w:r>
+                            <w:r>
+                              <w:rPr>
+                                <w:noProof/>
+                              </w:rPr>
+                              <w:fldChar w:fldCharType="end"/>
+                            </w:r>
                             <w:r>
                               <w:t>. Interfaz final. Elaboración propia.</w:t>
                             </w:r>
@@ -17053,14 +17692,27 @@
                       <w:r>
                         <w:t xml:space="preserve">Figura </w:t>
                       </w:r>
-                      <w:fldSimple w:instr=" SEQ Figura \* ARABIC ">
-                        <w:r>
-                          <w:rPr>
-                            <w:noProof/>
-                          </w:rPr>
-                          <w:t>23</w:t>
-                        </w:r>
-                      </w:fldSimple>
+                      <w:r>
+                        <w:fldChar w:fldCharType="begin"/>
+                      </w:r>
+                      <w:r>
+                        <w:instrText xml:space="preserve"> SEQ Figura \* ARABIC </w:instrText>
+                      </w:r>
+                      <w:r>
+                        <w:fldChar w:fldCharType="separate"/>
+                      </w:r>
+                      <w:r>
+                        <w:rPr>
+                          <w:noProof/>
+                        </w:rPr>
+                        <w:t>23</w:t>
+                      </w:r>
+                      <w:r>
+                        <w:rPr>
+                          <w:noProof/>
+                        </w:rPr>
+                        <w:fldChar w:fldCharType="end"/>
+                      </w:r>
                       <w:r>
                         <w:t>. Interfaz final. Elaboración propia.</w:t>
                       </w:r>
@@ -17106,7 +17758,7 @@
                     <pic:cNvPicPr/>
                   </pic:nvPicPr>
                   <pic:blipFill rotWithShape="1">
-                    <a:blip r:embed="rId59" cstate="print">
+                    <a:blip r:embed="rId58" cstate="print">
                       <a:extLst>
                         <a:ext uri="{28A0092B-C50C-407E-A947-70E740481C1C}">
                           <a14:useLocalDpi xmlns:a14="http://schemas.microsoft.com/office/drawing/2010/main" val="0"/>
@@ -17519,7 +18171,7 @@
                           <pic:cNvPicPr/>
                         </pic:nvPicPr>
                         <pic:blipFill rotWithShape="1">
-                          <a:blip r:embed="rId60" cstate="print">
+                          <a:blip r:embed="rId59" cstate="print">
                             <a:extLst>
                               <a:ext uri="{28A0092B-C50C-407E-A947-70E740481C1C}">
                                 <a14:useLocalDpi xmlns:a14="http://schemas.microsoft.com/office/drawing/2010/main" val="0"/>
@@ -17600,7 +18252,7 @@
                           <pic:cNvPicPr/>
                         </pic:nvPicPr>
                         <pic:blipFill rotWithShape="1">
-                          <a:blip r:embed="rId61">
+                          <a:blip r:embed="rId60">
                             <a:extLst>
                               <a:ext uri="{28A0092B-C50C-407E-A947-70E740481C1C}">
                                 <a14:useLocalDpi xmlns:a14="http://schemas.microsoft.com/office/drawing/2010/main" val="0"/>
@@ -17663,22 +18315,40 @@
             <w:r>
               <w:t xml:space="preserve">Figura </w:t>
             </w:r>
-            <w:fldSimple w:instr=" SEQ Figura \* ARABIC " w:fldLock="1">
-              <w:r>
-                <w:rPr>
-                  <w:noProof/>
-                </w:rPr>
-                <w:t>24</w:t>
-              </w:r>
-            </w:fldSimple>
+            <w:r>
+              <w:fldChar w:fldCharType="begin" w:fldLock="1"/>
+            </w:r>
+            <w:r>
+              <w:instrText xml:space="preserve"> SEQ Figura \* ARABIC </w:instrText>
+            </w:r>
+            <w:r>
+              <w:fldChar w:fldCharType="separate"/>
+            </w:r>
+            <w:r>
+              <w:rPr>
+                <w:noProof/>
+              </w:rPr>
+              <w:t>24</w:t>
+            </w:r>
+            <w:r>
+              <w:rPr>
+                <w:noProof/>
+              </w:rPr>
+              <w:fldChar w:fldCharType="end"/>
+            </w:r>
             <w:r>
               <w:rPr>
                 <w:noProof/>
               </w:rPr>
               <w:t>. P</w:t>
             </w:r>
-            <w:r>
-              <w:t>erspectiva ortog</w:t>
+            <w:proofErr w:type="spellStart"/>
+            <w:r>
+              <w:t>erspectiva</w:t>
+            </w:r>
+            <w:proofErr w:type="spellEnd"/>
+            <w:r>
+              <w:t xml:space="preserve"> ortog</w:t>
             </w:r>
             <w:r>
               <w:t>onal</w:t>
@@ -17710,22 +18380,40 @@
             <w:r>
               <w:t xml:space="preserve">Figura </w:t>
             </w:r>
-            <w:fldSimple w:instr=" SEQ Figura \* ARABIC " w:fldLock="1">
-              <w:r>
-                <w:rPr>
-                  <w:noProof/>
-                </w:rPr>
-                <w:t>25</w:t>
-              </w:r>
-            </w:fldSimple>
+            <w:r>
+              <w:fldChar w:fldCharType="begin" w:fldLock="1"/>
+            </w:r>
+            <w:r>
+              <w:instrText xml:space="preserve"> SEQ Figura \* ARABIC </w:instrText>
+            </w:r>
+            <w:r>
+              <w:fldChar w:fldCharType="separate"/>
+            </w:r>
+            <w:r>
+              <w:rPr>
+                <w:noProof/>
+              </w:rPr>
+              <w:t>25</w:t>
+            </w:r>
+            <w:r>
+              <w:rPr>
+                <w:noProof/>
+              </w:rPr>
+              <w:fldChar w:fldCharType="end"/>
+            </w:r>
             <w:r>
               <w:rPr>
                 <w:noProof/>
               </w:rPr>
               <w:t>. P</w:t>
             </w:r>
-            <w:r>
-              <w:t>erspectiva cónica</w:t>
+            <w:proofErr w:type="spellStart"/>
+            <w:r>
+              <w:t>erspectiva</w:t>
+            </w:r>
+            <w:proofErr w:type="spellEnd"/>
+            <w:r>
+              <w:t xml:space="preserve"> cónica</w:t>
             </w:r>
             <w:r>
               <w:t>. Elaboración</w:t>
@@ -18038,7 +18726,43 @@
           <w:sz w:val="24"/>
           <w:szCs w:val="24"/>
         </w:rPr>
-        <w:t xml:space="preserve"> en foros dedicados a la programación como Stack Overflow, se decidió implementar una cámara esférica </w:t>
+        <w:t xml:space="preserve"> en foros dedicados a la programación como </w:t>
+      </w:r>
+      <w:proofErr w:type="spellStart"/>
+      <w:r>
+        <w:rPr>
+          <w:rFonts w:ascii="Times New Roman" w:hAnsi="Times New Roman" w:cs="Times New Roman"/>
+          <w:sz w:val="24"/>
+          <w:szCs w:val="24"/>
+        </w:rPr>
+        <w:t>Stack</w:t>
+      </w:r>
+      <w:proofErr w:type="spellEnd"/>
+      <w:r>
+        <w:rPr>
+          <w:rFonts w:ascii="Times New Roman" w:hAnsi="Times New Roman" w:cs="Times New Roman"/>
+          <w:sz w:val="24"/>
+          <w:szCs w:val="24"/>
+        </w:rPr>
+        <w:t xml:space="preserve"> </w:t>
+      </w:r>
+      <w:proofErr w:type="spellStart"/>
+      <w:r>
+        <w:rPr>
+          <w:rFonts w:ascii="Times New Roman" w:hAnsi="Times New Roman" w:cs="Times New Roman"/>
+          <w:sz w:val="24"/>
+          <w:szCs w:val="24"/>
+        </w:rPr>
+        <w:t>Overflow</w:t>
+      </w:r>
+      <w:proofErr w:type="spellEnd"/>
+      <w:r>
+        <w:rPr>
+          <w:rFonts w:ascii="Times New Roman" w:hAnsi="Times New Roman" w:cs="Times New Roman"/>
+          <w:sz w:val="24"/>
+          <w:szCs w:val="24"/>
+        </w:rPr>
+        <w:t xml:space="preserve">, se decidió implementar una cámara esférica </w:t>
       </w:r>
       <w:r>
         <w:rPr>
@@ -18107,7 +18831,7 @@
                           <pic:cNvPicPr/>
                         </pic:nvPicPr>
                         <pic:blipFill rotWithShape="1">
-                          <a:blip r:embed="rId62">
+                          <a:blip r:embed="rId61">
                             <a:extLst>
                               <a:ext uri="{28A0092B-C50C-407E-A947-70E740481C1C}">
                                 <a14:useLocalDpi xmlns:a14="http://schemas.microsoft.com/office/drawing/2010/main" val="0"/>
@@ -18155,14 +18879,27 @@
             <w:r>
               <w:t xml:space="preserve">Figura </w:t>
             </w:r>
-            <w:fldSimple w:instr=" SEQ Figura \* ARABIC " w:fldLock="1">
-              <w:r>
-                <w:rPr>
-                  <w:noProof/>
-                </w:rPr>
-                <w:t>26</w:t>
-              </w:r>
-            </w:fldSimple>
+            <w:r>
+              <w:fldChar w:fldCharType="begin" w:fldLock="1"/>
+            </w:r>
+            <w:r>
+              <w:instrText xml:space="preserve"> SEQ Figura \* ARABIC </w:instrText>
+            </w:r>
+            <w:r>
+              <w:fldChar w:fldCharType="separate"/>
+            </w:r>
+            <w:r>
+              <w:rPr>
+                <w:noProof/>
+              </w:rPr>
+              <w:t>26</w:t>
+            </w:r>
+            <w:r>
+              <w:rPr>
+                <w:noProof/>
+              </w:rPr>
+              <w:fldChar w:fldCharType="end"/>
+            </w:r>
             <w:r>
               <w:t>. C</w:t>
             </w:r>
@@ -18213,7 +18950,7 @@
                           <pic:cNvPicPr/>
                         </pic:nvPicPr>
                         <pic:blipFill rotWithShape="1">
-                          <a:blip r:embed="rId63" cstate="print">
+                          <a:blip r:embed="rId62" cstate="print">
                             <a:extLst>
                               <a:ext uri="{28A0092B-C50C-407E-A947-70E740481C1C}">
                                 <a14:useLocalDpi xmlns:a14="http://schemas.microsoft.com/office/drawing/2010/main" val="0"/>
@@ -18263,14 +19000,27 @@
             <w:r>
               <w:t xml:space="preserve">Figura </w:t>
             </w:r>
-            <w:fldSimple w:instr=" SEQ Figura \* ARABIC " w:fldLock="1">
-              <w:r>
-                <w:rPr>
-                  <w:noProof/>
-                </w:rPr>
-                <w:t>27</w:t>
-              </w:r>
-            </w:fldSimple>
+            <w:r>
+              <w:fldChar w:fldCharType="begin" w:fldLock="1"/>
+            </w:r>
+            <w:r>
+              <w:instrText xml:space="preserve"> SEQ Figura \* ARABIC </w:instrText>
+            </w:r>
+            <w:r>
+              <w:fldChar w:fldCharType="separate"/>
+            </w:r>
+            <w:r>
+              <w:rPr>
+                <w:noProof/>
+              </w:rPr>
+              <w:t>27</w:t>
+            </w:r>
+            <w:r>
+              <w:rPr>
+                <w:noProof/>
+              </w:rPr>
+              <w:fldChar w:fldCharType="end"/>
+            </w:r>
             <w:r>
               <w:t>. Es</w:t>
             </w:r>
@@ -18527,14 +19277,27 @@
                             <w:r>
                               <w:t xml:space="preserve">Figura </w:t>
                             </w:r>
-                            <w:fldSimple w:instr=" SEQ Figura \* ARABIC ">
-                              <w:r>
-                                <w:rPr>
-                                  <w:noProof/>
-                                </w:rPr>
-                                <w:t>28</w:t>
-                              </w:r>
-                            </w:fldSimple>
+                            <w:r>
+                              <w:fldChar w:fldCharType="begin"/>
+                            </w:r>
+                            <w:r>
+                              <w:instrText xml:space="preserve"> SEQ Figura \* ARABIC </w:instrText>
+                            </w:r>
+                            <w:r>
+                              <w:fldChar w:fldCharType="separate"/>
+                            </w:r>
+                            <w:r>
+                              <w:rPr>
+                                <w:noProof/>
+                              </w:rPr>
+                              <w:t>28</w:t>
+                            </w:r>
+                            <w:r>
+                              <w:rPr>
+                                <w:noProof/>
+                              </w:rPr>
+                              <w:fldChar w:fldCharType="end"/>
+                            </w:r>
                             <w:r>
                               <w:t>. Punto. Elaboración propia.</w:t>
                             </w:r>
@@ -18583,14 +19346,27 @@
                       <w:r>
                         <w:t xml:space="preserve">Figura </w:t>
                       </w:r>
-                      <w:fldSimple w:instr=" SEQ Figura \* ARABIC ">
-                        <w:r>
-                          <w:rPr>
-                            <w:noProof/>
-                          </w:rPr>
-                          <w:t>28</w:t>
-                        </w:r>
-                      </w:fldSimple>
+                      <w:r>
+                        <w:fldChar w:fldCharType="begin"/>
+                      </w:r>
+                      <w:r>
+                        <w:instrText xml:space="preserve"> SEQ Figura \* ARABIC </w:instrText>
+                      </w:r>
+                      <w:r>
+                        <w:fldChar w:fldCharType="separate"/>
+                      </w:r>
+                      <w:r>
+                        <w:rPr>
+                          <w:noProof/>
+                        </w:rPr>
+                        <w:t>28</w:t>
+                      </w:r>
+                      <w:r>
+                        <w:rPr>
+                          <w:noProof/>
+                        </w:rPr>
+                        <w:fldChar w:fldCharType="end"/>
+                      </w:r>
                       <w:r>
                         <w:t>. Punto. Elaboración propia.</w:t>
                       </w:r>
@@ -18639,7 +19415,7 @@
                     <pic:cNvPicPr/>
                   </pic:nvPicPr>
                   <pic:blipFill>
-                    <a:blip r:embed="rId64"/>
+                    <a:blip r:embed="rId63"/>
                     <a:stretch>
                       <a:fillRect/>
                     </a:stretch>
@@ -19067,14 +19843,27 @@
                             <w:r>
                               <w:t xml:space="preserve">Figura </w:t>
                             </w:r>
-                            <w:fldSimple w:instr=" SEQ Figura \* ARABIC ">
-                              <w:r>
-                                <w:rPr>
-                                  <w:noProof/>
-                                </w:rPr>
-                                <w:t>29</w:t>
-                              </w:r>
-                            </w:fldSimple>
+                            <w:r>
+                              <w:fldChar w:fldCharType="begin"/>
+                            </w:r>
+                            <w:r>
+                              <w:instrText xml:space="preserve"> SEQ Figura \* ARABIC </w:instrText>
+                            </w:r>
+                            <w:r>
+                              <w:fldChar w:fldCharType="separate"/>
+                            </w:r>
+                            <w:r>
+                              <w:rPr>
+                                <w:noProof/>
+                              </w:rPr>
+                              <w:t>29</w:t>
+                            </w:r>
+                            <w:r>
+                              <w:rPr>
+                                <w:noProof/>
+                              </w:rPr>
+                              <w:fldChar w:fldCharType="end"/>
+                            </w:r>
                             <w:r>
                               <w:t>. Error al crear la recta. Elaboración propia.</w:t>
                             </w:r>
@@ -19126,14 +19915,27 @@
                       <w:r>
                         <w:t xml:space="preserve">Figura </w:t>
                       </w:r>
-                      <w:fldSimple w:instr=" SEQ Figura \* ARABIC ">
-                        <w:r>
-                          <w:rPr>
-                            <w:noProof/>
-                          </w:rPr>
-                          <w:t>29</w:t>
-                        </w:r>
-                      </w:fldSimple>
+                      <w:r>
+                        <w:fldChar w:fldCharType="begin"/>
+                      </w:r>
+                      <w:r>
+                        <w:instrText xml:space="preserve"> SEQ Figura \* ARABIC </w:instrText>
+                      </w:r>
+                      <w:r>
+                        <w:fldChar w:fldCharType="separate"/>
+                      </w:r>
+                      <w:r>
+                        <w:rPr>
+                          <w:noProof/>
+                        </w:rPr>
+                        <w:t>29</w:t>
+                      </w:r>
+                      <w:r>
+                        <w:rPr>
+                          <w:noProof/>
+                        </w:rPr>
+                        <w:fldChar w:fldCharType="end"/>
+                      </w:r>
                       <w:r>
                         <w:t>. Error al crear la recta. Elaboración propia.</w:t>
                       </w:r>
@@ -19182,7 +19984,7 @@
                     <pic:cNvPicPr/>
                   </pic:nvPicPr>
                   <pic:blipFill>
-                    <a:blip r:embed="rId65"/>
+                    <a:blip r:embed="rId64"/>
                     <a:stretch>
                       <a:fillRect/>
                     </a:stretch>
@@ -19949,7 +20751,7 @@
                           <pic:cNvPicPr/>
                         </pic:nvPicPr>
                         <pic:blipFill rotWithShape="1">
-                          <a:blip r:embed="rId66" cstate="print">
+                          <a:blip r:embed="rId65" cstate="print">
                             <a:extLst>
                               <a:ext uri="{28A0092B-C50C-407E-A947-70E740481C1C}">
                                 <a14:useLocalDpi xmlns:a14="http://schemas.microsoft.com/office/drawing/2010/main" val="0"/>
@@ -19994,22 +20796,40 @@
             <w:r>
               <w:t xml:space="preserve">Figura </w:t>
             </w:r>
-            <w:fldSimple w:instr=" SEQ Figura \* ARABIC ">
-              <w:r>
-                <w:rPr>
-                  <w:noProof/>
-                </w:rPr>
-                <w:t>30</w:t>
-              </w:r>
-            </w:fldSimple>
+            <w:r>
+              <w:fldChar w:fldCharType="begin"/>
+            </w:r>
+            <w:r>
+              <w:instrText xml:space="preserve"> SEQ Figura \* ARABIC </w:instrText>
+            </w:r>
+            <w:r>
+              <w:fldChar w:fldCharType="separate"/>
+            </w:r>
+            <w:r>
+              <w:rPr>
+                <w:noProof/>
+              </w:rPr>
+              <w:t>30</w:t>
+            </w:r>
+            <w:r>
+              <w:rPr>
+                <w:noProof/>
+              </w:rPr>
+              <w:fldChar w:fldCharType="end"/>
+            </w:r>
             <w:r>
               <w:rPr>
                 <w:noProof/>
               </w:rPr>
               <w:t>. I</w:t>
             </w:r>
-            <w:r>
-              <w:t>ntersección b</w:t>
+            <w:proofErr w:type="spellStart"/>
+            <w:r>
+              <w:t>ntersección</w:t>
+            </w:r>
+            <w:proofErr w:type="spellEnd"/>
+            <w:r>
+              <w:t xml:space="preserve"> b</w:t>
             </w:r>
             <w:r>
               <w:t>ien. Elaboración</w:t>
@@ -20052,7 +20872,7 @@
                           <pic:cNvPicPr/>
                         </pic:nvPicPr>
                         <pic:blipFill>
-                          <a:blip r:embed="rId67" cstate="print">
+                          <a:blip r:embed="rId66" cstate="print">
                             <a:extLst>
                               <a:ext uri="{28A0092B-C50C-407E-A947-70E740481C1C}">
                                 <a14:useLocalDpi xmlns:a14="http://schemas.microsoft.com/office/drawing/2010/main" val="0"/>
@@ -20090,22 +20910,40 @@
             <w:r>
               <w:t xml:space="preserve">Figura </w:t>
             </w:r>
-            <w:fldSimple w:instr=" SEQ Figura \* ARABIC " w:fldLock="1">
-              <w:r>
-                <w:rPr>
-                  <w:noProof/>
-                </w:rPr>
-                <w:t>31</w:t>
-              </w:r>
-            </w:fldSimple>
+            <w:r>
+              <w:fldChar w:fldCharType="begin" w:fldLock="1"/>
+            </w:r>
+            <w:r>
+              <w:instrText xml:space="preserve"> SEQ Figura \* ARABIC </w:instrText>
+            </w:r>
+            <w:r>
+              <w:fldChar w:fldCharType="separate"/>
+            </w:r>
+            <w:r>
+              <w:rPr>
+                <w:noProof/>
+              </w:rPr>
+              <w:t>31</w:t>
+            </w:r>
+            <w:r>
+              <w:rPr>
+                <w:noProof/>
+              </w:rPr>
+              <w:fldChar w:fldCharType="end"/>
+            </w:r>
             <w:r>
               <w:rPr>
                 <w:noProof/>
               </w:rPr>
               <w:t>. I</w:t>
             </w:r>
-            <w:r>
-              <w:t>ntersección mal</w:t>
+            <w:proofErr w:type="spellStart"/>
+            <w:r>
+              <w:t>ntersección</w:t>
+            </w:r>
+            <w:proofErr w:type="spellEnd"/>
+            <w:r>
+              <w:t xml:space="preserve"> mal</w:t>
             </w:r>
             <w:r>
               <w:t>. Elaboración</w:t>
@@ -20401,7 +21239,7 @@
                     <pic:cNvPicPr/>
                   </pic:nvPicPr>
                   <pic:blipFill rotWithShape="1">
-                    <a:blip r:embed="rId68" cstate="print">
+                    <a:blip r:embed="rId67" cstate="print">
                       <a:extLst>
                         <a:ext uri="{28A0092B-C50C-407E-A947-70E740481C1C}">
                           <a14:useLocalDpi xmlns:a14="http://schemas.microsoft.com/office/drawing/2010/main" val="0"/>
@@ -20882,7 +21720,7 @@
                     <pic:cNvPicPr/>
                   </pic:nvPicPr>
                   <pic:blipFill>
-                    <a:blip r:embed="rId69" cstate="print">
+                    <a:blip r:embed="rId68" cstate="print">
                       <a:extLst>
                         <a:ext uri="{28A0092B-C50C-407E-A947-70E740481C1C}">
                           <a14:useLocalDpi xmlns:a14="http://schemas.microsoft.com/office/drawing/2010/main" val="0"/>
@@ -20953,7 +21791,7 @@
                     <pic:cNvPicPr/>
                   </pic:nvPicPr>
                   <pic:blipFill>
-                    <a:blip r:embed="rId70" cstate="print">
+                    <a:blip r:embed="rId69" cstate="print">
                       <a:extLst>
                         <a:ext uri="{28A0092B-C50C-407E-A947-70E740481C1C}">
                           <a14:useLocalDpi xmlns:a14="http://schemas.microsoft.com/office/drawing/2010/main" val="0"/>
@@ -21024,7 +21862,7 @@
                     <pic:cNvPicPr/>
                   </pic:nvPicPr>
                   <pic:blipFill>
-                    <a:blip r:embed="rId71" cstate="print">
+                    <a:blip r:embed="rId70" cstate="print">
                       <a:extLst>
                         <a:ext uri="{28A0092B-C50C-407E-A947-70E740481C1C}">
                           <a14:useLocalDpi xmlns:a14="http://schemas.microsoft.com/office/drawing/2010/main" val="0"/>
@@ -21123,14 +21961,27 @@
                             <w:r>
                               <w:t xml:space="preserve">Figura </w:t>
                             </w:r>
-                            <w:fldSimple w:instr=" SEQ Figura \* ARABIC ">
-                              <w:r>
-                                <w:rPr>
-                                  <w:noProof/>
-                                </w:rPr>
-                                <w:t>32</w:t>
-                              </w:r>
-                            </w:fldSimple>
+                            <w:r>
+                              <w:fldChar w:fldCharType="begin"/>
+                            </w:r>
+                            <w:r>
+                              <w:instrText xml:space="preserve"> SEQ Figura \* ARABIC </w:instrText>
+                            </w:r>
+                            <w:r>
+                              <w:fldChar w:fldCharType="separate"/>
+                            </w:r>
+                            <w:r>
+                              <w:rPr>
+                                <w:noProof/>
+                              </w:rPr>
+                              <w:t>32</w:t>
+                            </w:r>
+                            <w:r>
+                              <w:rPr>
+                                <w:noProof/>
+                              </w:rPr>
+                              <w:fldChar w:fldCharType="end"/>
+                            </w:r>
                             <w:bookmarkStart w:id="190" w:name="_Ref20247140"/>
                             <w:bookmarkEnd w:id="183"/>
                             <w:r>
@@ -21199,14 +22050,27 @@
                       <w:r>
                         <w:t xml:space="preserve">Figura </w:t>
                       </w:r>
-                      <w:fldSimple w:instr=" SEQ Figura \* ARABIC ">
-                        <w:r>
-                          <w:rPr>
-                            <w:noProof/>
-                          </w:rPr>
-                          <w:t>32</w:t>
-                        </w:r>
-                      </w:fldSimple>
+                      <w:r>
+                        <w:fldChar w:fldCharType="begin"/>
+                      </w:r>
+                      <w:r>
+                        <w:instrText xml:space="preserve"> SEQ Figura \* ARABIC </w:instrText>
+                      </w:r>
+                      <w:r>
+                        <w:fldChar w:fldCharType="separate"/>
+                      </w:r>
+                      <w:r>
+                        <w:rPr>
+                          <w:noProof/>
+                        </w:rPr>
+                        <w:t>32</w:t>
+                      </w:r>
+                      <w:r>
+                        <w:rPr>
+                          <w:noProof/>
+                        </w:rPr>
+                        <w:fldChar w:fldCharType="end"/>
+                      </w:r>
                       <w:bookmarkStart w:id="198" w:name="_Ref20247140"/>
                       <w:bookmarkEnd w:id="191"/>
                       <w:r>
@@ -21302,14 +22166,27 @@
                             <w:r>
                               <w:t xml:space="preserve">Figura </w:t>
                             </w:r>
-                            <w:fldSimple w:instr=" SEQ Figura \* ARABIC ">
-                              <w:r>
-                                <w:rPr>
-                                  <w:noProof/>
-                                </w:rPr>
-                                <w:t>33</w:t>
-                              </w:r>
-                            </w:fldSimple>
+                            <w:r>
+                              <w:fldChar w:fldCharType="begin"/>
+                            </w:r>
+                            <w:r>
+                              <w:instrText xml:space="preserve"> SEQ Figura \* ARABIC </w:instrText>
+                            </w:r>
+                            <w:r>
+                              <w:fldChar w:fldCharType="separate"/>
+                            </w:r>
+                            <w:r>
+                              <w:rPr>
+                                <w:noProof/>
+                              </w:rPr>
+                              <w:t>33</w:t>
+                            </w:r>
+                            <w:r>
+                              <w:rPr>
+                                <w:noProof/>
+                              </w:rPr>
+                              <w:fldChar w:fldCharType="end"/>
+                            </w:r>
                             <w:r>
                               <w:t>. P</w:t>
                             </w:r>
@@ -21380,14 +22257,27 @@
                       <w:r>
                         <w:t xml:space="preserve">Figura </w:t>
                       </w:r>
-                      <w:fldSimple w:instr=" SEQ Figura \* ARABIC ">
-                        <w:r>
-                          <w:rPr>
-                            <w:noProof/>
-                          </w:rPr>
-                          <w:t>33</w:t>
-                        </w:r>
-                      </w:fldSimple>
+                      <w:r>
+                        <w:fldChar w:fldCharType="begin"/>
+                      </w:r>
+                      <w:r>
+                        <w:instrText xml:space="preserve"> SEQ Figura \* ARABIC </w:instrText>
+                      </w:r>
+                      <w:r>
+                        <w:fldChar w:fldCharType="separate"/>
+                      </w:r>
+                      <w:r>
+                        <w:rPr>
+                          <w:noProof/>
+                        </w:rPr>
+                        <w:t>33</w:t>
+                      </w:r>
+                      <w:r>
+                        <w:rPr>
+                          <w:noProof/>
+                        </w:rPr>
+                        <w:fldChar w:fldCharType="end"/>
+                      </w:r>
                       <w:r>
                         <w:t>. P</w:t>
                       </w:r>
@@ -21486,14 +22376,27 @@
                             <w:r>
                               <w:t xml:space="preserve">Figura </w:t>
                             </w:r>
-                            <w:fldSimple w:instr=" SEQ Figura \* ARABIC ">
-                              <w:r>
-                                <w:rPr>
-                                  <w:noProof/>
-                                </w:rPr>
-                                <w:t>34</w:t>
-                              </w:r>
-                            </w:fldSimple>
+                            <w:r>
+                              <w:fldChar w:fldCharType="begin"/>
+                            </w:r>
+                            <w:r>
+                              <w:instrText xml:space="preserve"> SEQ Figura \* ARABIC </w:instrText>
+                            </w:r>
+                            <w:r>
+                              <w:fldChar w:fldCharType="separate"/>
+                            </w:r>
+                            <w:r>
+                              <w:rPr>
+                                <w:noProof/>
+                              </w:rPr>
+                              <w:t>34</w:t>
+                            </w:r>
+                            <w:r>
+                              <w:rPr>
+                                <w:noProof/>
+                              </w:rPr>
+                              <w:fldChar w:fldCharType="end"/>
+                            </w:r>
                             <w:r>
                               <w:t>. Plano con seis vértices. Elaboración propia.</w:t>
                             </w:r>
@@ -21544,14 +22447,27 @@
                       <w:r>
                         <w:t xml:space="preserve">Figura </w:t>
                       </w:r>
-                      <w:fldSimple w:instr=" SEQ Figura \* ARABIC ">
-                        <w:r>
-                          <w:rPr>
-                            <w:noProof/>
-                          </w:rPr>
-                          <w:t>34</w:t>
-                        </w:r>
-                      </w:fldSimple>
+                      <w:r>
+                        <w:fldChar w:fldCharType="begin"/>
+                      </w:r>
+                      <w:r>
+                        <w:instrText xml:space="preserve"> SEQ Figura \* ARABIC </w:instrText>
+                      </w:r>
+                      <w:r>
+                        <w:fldChar w:fldCharType="separate"/>
+                      </w:r>
+                      <w:r>
+                        <w:rPr>
+                          <w:noProof/>
+                        </w:rPr>
+                        <w:t>34</w:t>
+                      </w:r>
+                      <w:r>
+                        <w:rPr>
+                          <w:noProof/>
+                        </w:rPr>
+                        <w:fldChar w:fldCharType="end"/>
+                      </w:r>
                       <w:r>
                         <w:t>. Plano con seis vértices. Elaboración propia.</w:t>
                       </w:r>
@@ -22180,7 +23096,7 @@
                           <pic:cNvPicPr/>
                         </pic:nvPicPr>
                         <pic:blipFill>
-                          <a:blip r:embed="rId72" cstate="print">
+                          <a:blip r:embed="rId71" cstate="print">
                             <a:extLst>
                               <a:ext uri="{28A0092B-C50C-407E-A947-70E740481C1C}">
                                 <a14:useLocalDpi xmlns:a14="http://schemas.microsoft.com/office/drawing/2010/main" val="0"/>
@@ -22234,6 +23150,188 @@
                   <wp:extent cx="2520474" cy="2527300"/>
                   <wp:effectExtent l="0" t="0" r="0" b="6350"/>
                   <wp:docPr id="246" name="Imagen 246"/>
+                  <wp:cNvGraphicFramePr>
+                    <a:graphicFrameLocks xmlns:a="http://schemas.openxmlformats.org/drawingml/2006/main" noChangeAspect="1"/>
+                  </wp:cNvGraphicFramePr>
+                  <a:graphic xmlns:a="http://schemas.openxmlformats.org/drawingml/2006/main">
+                    <a:graphicData uri="http://schemas.openxmlformats.org/drawingml/2006/picture">
+                      <pic:pic xmlns:pic="http://schemas.openxmlformats.org/drawingml/2006/picture">
+                        <pic:nvPicPr>
+                          <pic:cNvPr id="1" name=""/>
+                          <pic:cNvPicPr/>
+                        </pic:nvPicPr>
+                        <pic:blipFill>
+                          <a:blip r:embed="rId72" cstate="print">
+                            <a:extLst>
+                              <a:ext uri="{28A0092B-C50C-407E-A947-70E740481C1C}">
+                                <a14:useLocalDpi xmlns:a14="http://schemas.microsoft.com/office/drawing/2010/main" val="0"/>
+                              </a:ext>
+                            </a:extLst>
+                          </a:blip>
+                          <a:stretch>
+                            <a:fillRect/>
+                          </a:stretch>
+                        </pic:blipFill>
+                        <pic:spPr>
+                          <a:xfrm>
+                            <a:off x="0" y="0"/>
+                            <a:ext cx="2521815" cy="2528645"/>
+                          </a:xfrm>
+                          <a:prstGeom prst="rect">
+                            <a:avLst/>
+                          </a:prstGeom>
+                        </pic:spPr>
+                      </pic:pic>
+                    </a:graphicData>
+                  </a:graphic>
+                </wp:inline>
+              </w:drawing>
+            </w:r>
+          </w:p>
+        </w:tc>
+      </w:tr>
+      <w:tr>
+        <w:tc>
+          <w:tcPr>
+            <w:tcW w:w="4247" w:type="dxa"/>
+            <w:vAlign w:val="center"/>
+          </w:tcPr>
+          <w:p>
+            <w:pPr>
+              <w:pStyle w:val="TtuloFigura"/>
+              <w:jc w:val="center"/>
+            </w:pPr>
+            <w:bookmarkStart w:id="219" w:name="_Toc37186860"/>
+            <w:bookmarkStart w:id="220" w:name="_Toc37274919"/>
+            <w:r>
+              <w:t xml:space="preserve">Figura </w:t>
+            </w:r>
+            <w:r>
+              <w:fldChar w:fldCharType="begin" w:fldLock="1"/>
+            </w:r>
+            <w:r>
+              <w:instrText xml:space="preserve"> SEQ Figura \* ARABIC </w:instrText>
+            </w:r>
+            <w:r>
+              <w:fldChar w:fldCharType="separate"/>
+            </w:r>
+            <w:r>
+              <w:rPr>
+                <w:noProof/>
+              </w:rPr>
+              <w:t>35</w:t>
+            </w:r>
+            <w:r>
+              <w:rPr>
+                <w:noProof/>
+              </w:rPr>
+              <w:fldChar w:fldCharType="end"/>
+            </w:r>
+            <w:r>
+              <w:rPr>
+                <w:noProof/>
+              </w:rPr>
+              <w:t>. P</w:t>
+            </w:r>
+            <w:proofErr w:type="spellStart"/>
+            <w:r>
+              <w:t>lano</w:t>
+            </w:r>
+            <w:proofErr w:type="spellEnd"/>
+            <w:r>
+              <w:t xml:space="preserve"> hexágono bien</w:t>
+            </w:r>
+            <w:r>
+              <w:t>. Elaboración</w:t>
+            </w:r>
+            <w:r>
+              <w:t xml:space="preserve"> propia.</w:t>
+            </w:r>
+            <w:bookmarkEnd w:id="219"/>
+            <w:bookmarkEnd w:id="220"/>
+          </w:p>
+        </w:tc>
+        <w:tc>
+          <w:tcPr>
+            <w:tcW w:w="4247" w:type="dxa"/>
+            <w:vAlign w:val="center"/>
+          </w:tcPr>
+          <w:p>
+            <w:pPr>
+              <w:pStyle w:val="TtuloFigura"/>
+              <w:jc w:val="center"/>
+            </w:pPr>
+            <w:bookmarkStart w:id="221" w:name="_Toc37186861"/>
+            <w:bookmarkStart w:id="222" w:name="_Toc37274920"/>
+            <w:r>
+              <w:t xml:space="preserve">Figura </w:t>
+            </w:r>
+            <w:r>
+              <w:fldChar w:fldCharType="begin" w:fldLock="1"/>
+            </w:r>
+            <w:r>
+              <w:instrText xml:space="preserve"> SEQ Figura \* ARABIC </w:instrText>
+            </w:r>
+            <w:r>
+              <w:fldChar w:fldCharType="separate"/>
+            </w:r>
+            <w:r>
+              <w:rPr>
+                <w:noProof/>
+              </w:rPr>
+              <w:t>36</w:t>
+            </w:r>
+            <w:r>
+              <w:rPr>
+                <w:noProof/>
+              </w:rPr>
+              <w:fldChar w:fldCharType="end"/>
+            </w:r>
+            <w:r>
+              <w:rPr>
+                <w:noProof/>
+              </w:rPr>
+              <w:t>. P</w:t>
+            </w:r>
+            <w:proofErr w:type="spellStart"/>
+            <w:r>
+              <w:t>lano</w:t>
+            </w:r>
+            <w:proofErr w:type="spellEnd"/>
+            <w:r>
+              <w:t xml:space="preserve"> hexágono mal</w:t>
+            </w:r>
+            <w:r>
+              <w:t>. Elaboración</w:t>
+            </w:r>
+            <w:r>
+              <w:t xml:space="preserve"> propia.</w:t>
+            </w:r>
+            <w:bookmarkEnd w:id="221"/>
+            <w:bookmarkEnd w:id="222"/>
+          </w:p>
+        </w:tc>
+      </w:tr>
+      <w:tr>
+        <w:tc>
+          <w:tcPr>
+            <w:tcW w:w="4247" w:type="dxa"/>
+            <w:vAlign w:val="center"/>
+          </w:tcPr>
+          <w:p>
+            <w:pPr>
+              <w:pStyle w:val="TtuloFigura"/>
+              <w:jc w:val="center"/>
+            </w:pPr>
+            <w:r>
+              <w:rPr>
+                <w:noProof/>
+              </w:rPr>
+              <w:drawing>
+                <wp:inline distT="0" distB="0" distL="0" distR="0" wp14:anchorId="168F070C" wp14:editId="080E1015">
+                  <wp:extent cx="2533650" cy="2556510"/>
+                  <wp:effectExtent l="0" t="0" r="0" b="0"/>
+                  <wp:docPr id="249" name="Imagen 249"/>
                   <wp:cNvGraphicFramePr>
                     <a:graphicFrameLocks xmlns:a="http://schemas.openxmlformats.org/drawingml/2006/main" noChangeAspect="1"/>
                   </wp:cNvGraphicFramePr>
@@ -22259,7 +23357,7 @@
                         <pic:spPr>
                           <a:xfrm>
                             <a:off x="0" y="0"/>
-                            <a:ext cx="2521815" cy="2528645"/>
+                            <a:ext cx="2533650" cy="2556510"/>
                           </a:xfrm>
                           <a:prstGeom prst="rect">
                             <a:avLst/>
@@ -22271,50 +23369,6 @@
                 </wp:inline>
               </w:drawing>
             </w:r>
-          </w:p>
-        </w:tc>
-      </w:tr>
-      <w:tr>
-        <w:tc>
-          <w:tcPr>
-            <w:tcW w:w="4247" w:type="dxa"/>
-            <w:vAlign w:val="center"/>
-          </w:tcPr>
-          <w:p>
-            <w:pPr>
-              <w:pStyle w:val="TtuloFigura"/>
-              <w:jc w:val="center"/>
-            </w:pPr>
-            <w:bookmarkStart w:id="219" w:name="_Toc37186860"/>
-            <w:bookmarkStart w:id="220" w:name="_Toc37274919"/>
-            <w:r>
-              <w:t xml:space="preserve">Figura </w:t>
-            </w:r>
-            <w:fldSimple w:instr=" SEQ Figura \* ARABIC " w:fldLock="1">
-              <w:r>
-                <w:rPr>
-                  <w:noProof/>
-                </w:rPr>
-                <w:t>35</w:t>
-              </w:r>
-            </w:fldSimple>
-            <w:r>
-              <w:rPr>
-                <w:noProof/>
-              </w:rPr>
-              <w:t>. P</w:t>
-            </w:r>
-            <w:r>
-              <w:t>lano hexágono bien</w:t>
-            </w:r>
-            <w:r>
-              <w:t>. Elaboración</w:t>
-            </w:r>
-            <w:r>
-              <w:t xml:space="preserve"> propia.</w:t>
-            </w:r>
-            <w:bookmarkEnd w:id="219"/>
-            <w:bookmarkEnd w:id="220"/>
           </w:p>
         </w:tc>
         <w:tc>
@@ -22327,59 +23381,15 @@
               <w:pStyle w:val="TtuloFigura"/>
               <w:jc w:val="center"/>
             </w:pPr>
-            <w:bookmarkStart w:id="221" w:name="_Toc37186861"/>
-            <w:bookmarkStart w:id="222" w:name="_Toc37274920"/>
-            <w:r>
-              <w:t xml:space="preserve">Figura </w:t>
-            </w:r>
-            <w:fldSimple w:instr=" SEQ Figura \* ARABIC " w:fldLock="1">
-              <w:r>
-                <w:rPr>
-                  <w:noProof/>
-                </w:rPr>
-                <w:t>36</w:t>
-              </w:r>
-            </w:fldSimple>
-            <w:r>
-              <w:rPr>
-                <w:noProof/>
-              </w:rPr>
-              <w:t>. P</w:t>
-            </w:r>
-            <w:r>
-              <w:t>lano hexágono mal</w:t>
-            </w:r>
-            <w:r>
-              <w:t>. Elaboración</w:t>
-            </w:r>
-            <w:r>
-              <w:t xml:space="preserve"> propia.</w:t>
-            </w:r>
-            <w:bookmarkEnd w:id="221"/>
-            <w:bookmarkEnd w:id="222"/>
-          </w:p>
-        </w:tc>
-      </w:tr>
-      <w:tr>
-        <w:tc>
-          <w:tcPr>
-            <w:tcW w:w="4247" w:type="dxa"/>
-            <w:vAlign w:val="center"/>
-          </w:tcPr>
-          <w:p>
-            <w:pPr>
-              <w:pStyle w:val="TtuloFigura"/>
-              <w:jc w:val="center"/>
-            </w:pPr>
             <w:r>
               <w:rPr>
                 <w:noProof/>
               </w:rPr>
               <w:drawing>
-                <wp:inline distT="0" distB="0" distL="0" distR="0" wp14:anchorId="168F070C" wp14:editId="080E1015">
-                  <wp:extent cx="2533650" cy="2556510"/>
-                  <wp:effectExtent l="0" t="0" r="0" b="0"/>
-                  <wp:docPr id="249" name="Imagen 249"/>
+                <wp:inline distT="0" distB="0" distL="0" distR="0" wp14:anchorId="5C92A894" wp14:editId="015A10A8">
+                  <wp:extent cx="2497455" cy="2510155"/>
+                  <wp:effectExtent l="0" t="0" r="0" b="4445"/>
+                  <wp:docPr id="247" name="Imagen 247"/>
                   <wp:cNvGraphicFramePr>
                     <a:graphicFrameLocks xmlns:a="http://schemas.openxmlformats.org/drawingml/2006/main" noChangeAspect="1"/>
                   </wp:cNvGraphicFramePr>
@@ -22405,64 +23415,6 @@
                         <pic:spPr>
                           <a:xfrm>
                             <a:off x="0" y="0"/>
-                            <a:ext cx="2533650" cy="2556510"/>
-                          </a:xfrm>
-                          <a:prstGeom prst="rect">
-                            <a:avLst/>
-                          </a:prstGeom>
-                        </pic:spPr>
-                      </pic:pic>
-                    </a:graphicData>
-                  </a:graphic>
-                </wp:inline>
-              </w:drawing>
-            </w:r>
-          </w:p>
-        </w:tc>
-        <w:tc>
-          <w:tcPr>
-            <w:tcW w:w="4247" w:type="dxa"/>
-            <w:vAlign w:val="center"/>
-          </w:tcPr>
-          <w:p>
-            <w:pPr>
-              <w:pStyle w:val="TtuloFigura"/>
-              <w:jc w:val="center"/>
-            </w:pPr>
-            <w:r>
-              <w:rPr>
-                <w:noProof/>
-              </w:rPr>
-              <w:drawing>
-                <wp:inline distT="0" distB="0" distL="0" distR="0" wp14:anchorId="5C92A894" wp14:editId="015A10A8">
-                  <wp:extent cx="2497455" cy="2510155"/>
-                  <wp:effectExtent l="0" t="0" r="0" b="4445"/>
-                  <wp:docPr id="247" name="Imagen 247"/>
-                  <wp:cNvGraphicFramePr>
-                    <a:graphicFrameLocks xmlns:a="http://schemas.openxmlformats.org/drawingml/2006/main" noChangeAspect="1"/>
-                  </wp:cNvGraphicFramePr>
-                  <a:graphic xmlns:a="http://schemas.openxmlformats.org/drawingml/2006/main">
-                    <a:graphicData uri="http://schemas.openxmlformats.org/drawingml/2006/picture">
-                      <pic:pic xmlns:pic="http://schemas.openxmlformats.org/drawingml/2006/picture">
-                        <pic:nvPicPr>
-                          <pic:cNvPr id="1" name=""/>
-                          <pic:cNvPicPr/>
-                        </pic:nvPicPr>
-                        <pic:blipFill>
-                          <a:blip r:embed="rId75" cstate="print">
-                            <a:extLst>
-                              <a:ext uri="{28A0092B-C50C-407E-A947-70E740481C1C}">
-                                <a14:useLocalDpi xmlns:a14="http://schemas.microsoft.com/office/drawing/2010/main" val="0"/>
-                              </a:ext>
-                            </a:extLst>
-                          </a:blip>
-                          <a:stretch>
-                            <a:fillRect/>
-                          </a:stretch>
-                        </pic:blipFill>
-                        <pic:spPr>
-                          <a:xfrm>
-                            <a:off x="0" y="0"/>
                             <a:ext cx="2497455" cy="2510155"/>
                           </a:xfrm>
                           <a:prstGeom prst="rect">
@@ -22494,22 +23446,40 @@
             <w:r>
               <w:t xml:space="preserve">Figura </w:t>
             </w:r>
-            <w:fldSimple w:instr=" SEQ Figura \* ARABIC " w:fldLock="1">
-              <w:r>
-                <w:rPr>
-                  <w:noProof/>
-                </w:rPr>
-                <w:t>37</w:t>
-              </w:r>
-            </w:fldSimple>
+            <w:r>
+              <w:fldChar w:fldCharType="begin" w:fldLock="1"/>
+            </w:r>
+            <w:r>
+              <w:instrText xml:space="preserve"> SEQ Figura \* ARABIC </w:instrText>
+            </w:r>
+            <w:r>
+              <w:fldChar w:fldCharType="separate"/>
+            </w:r>
+            <w:r>
+              <w:rPr>
+                <w:noProof/>
+              </w:rPr>
+              <w:t>37</w:t>
+            </w:r>
+            <w:r>
+              <w:rPr>
+                <w:noProof/>
+              </w:rPr>
+              <w:fldChar w:fldCharType="end"/>
+            </w:r>
             <w:r>
               <w:rPr>
                 <w:noProof/>
               </w:rPr>
               <w:t>. P</w:t>
             </w:r>
-            <w:r>
-              <w:t>lano de perfil bien</w:t>
+            <w:proofErr w:type="spellStart"/>
+            <w:r>
+              <w:t>lano</w:t>
+            </w:r>
+            <w:proofErr w:type="spellEnd"/>
+            <w:r>
+              <w:t xml:space="preserve"> de perfil bien</w:t>
             </w:r>
             <w:r>
               <w:t>. Elaboración</w:t>
@@ -22536,22 +23506,40 @@
             <w:r>
               <w:t xml:space="preserve">Figura </w:t>
             </w:r>
-            <w:fldSimple w:instr=" SEQ Figura \* ARABIC " w:fldLock="1">
-              <w:r>
-                <w:rPr>
-                  <w:noProof/>
-                </w:rPr>
-                <w:t>38</w:t>
-              </w:r>
-            </w:fldSimple>
+            <w:r>
+              <w:fldChar w:fldCharType="begin" w:fldLock="1"/>
+            </w:r>
+            <w:r>
+              <w:instrText xml:space="preserve"> SEQ Figura \* ARABIC </w:instrText>
+            </w:r>
+            <w:r>
+              <w:fldChar w:fldCharType="separate"/>
+            </w:r>
+            <w:r>
+              <w:rPr>
+                <w:noProof/>
+              </w:rPr>
+              <w:t>38</w:t>
+            </w:r>
+            <w:r>
+              <w:rPr>
+                <w:noProof/>
+              </w:rPr>
+              <w:fldChar w:fldCharType="end"/>
+            </w:r>
             <w:r>
               <w:rPr>
                 <w:noProof/>
               </w:rPr>
               <w:t>. P</w:t>
             </w:r>
-            <w:r>
-              <w:t>lano de perfil bien</w:t>
+            <w:proofErr w:type="spellStart"/>
+            <w:r>
+              <w:t>lano</w:t>
+            </w:r>
+            <w:proofErr w:type="spellEnd"/>
+            <w:r>
+              <w:t xml:space="preserve"> de perfil bien</w:t>
             </w:r>
             <w:r>
               <w:t>. Elaboración</w:t>
@@ -22679,6 +23667,7 @@
         </w:rPr>
         <w:t xml:space="preserve"> mediante la función matemática </w:t>
       </w:r>
+      <w:proofErr w:type="spellStart"/>
       <w:r>
         <w:rPr>
           <w:rFonts w:ascii="Times New Roman" w:hAnsi="Times New Roman" w:cs="Times New Roman"/>
@@ -22687,6 +23676,7 @@
         </w:rPr>
         <w:t>arcotangente</w:t>
       </w:r>
+      <w:proofErr w:type="spellEnd"/>
       <w:r>
         <w:rPr>
           <w:rFonts w:ascii="Times New Roman" w:hAnsi="Times New Roman" w:cs="Times New Roman"/>
@@ -23354,7 +24344,7 @@
                     <pic:cNvPicPr/>
                   </pic:nvPicPr>
                   <pic:blipFill rotWithShape="1">
-                    <a:blip r:embed="rId76"/>
+                    <a:blip r:embed="rId75"/>
                     <a:srcRect b="19790"/>
                     <a:stretch/>
                   </pic:blipFill>
@@ -23439,14 +24429,27 @@
       <w:r>
         <w:t xml:space="preserve">Figura </w:t>
       </w:r>
-      <w:fldSimple w:instr=" SEQ Figura \* ARABIC " w:fldLock="1">
-        <w:r>
-          <w:rPr>
-            <w:noProof/>
-          </w:rPr>
-          <w:t>39</w:t>
-        </w:r>
-      </w:fldSimple>
+      <w:r>
+        <w:fldChar w:fldCharType="begin" w:fldLock="1"/>
+      </w:r>
+      <w:r>
+        <w:instrText xml:space="preserve"> SEQ Figura \* ARABIC </w:instrText>
+      </w:r>
+      <w:r>
+        <w:fldChar w:fldCharType="separate"/>
+      </w:r>
+      <w:r>
+        <w:rPr>
+          <w:noProof/>
+        </w:rPr>
+        <w:t>39</w:t>
+      </w:r>
+      <w:r>
+        <w:rPr>
+          <w:noProof/>
+        </w:rPr>
+        <w:fldChar w:fldCharType="end"/>
+      </w:r>
       <w:r>
         <w:t>. R</w:t>
       </w:r>
@@ -23501,7 +24504,7 @@
                     <pic:cNvPicPr/>
                   </pic:nvPicPr>
                   <pic:blipFill>
-                    <a:blip r:embed="rId77"/>
+                    <a:blip r:embed="rId76"/>
                     <a:stretch>
                       <a:fillRect/>
                     </a:stretch>
@@ -23530,14 +24533,27 @@
       <w:r>
         <w:t xml:space="preserve">Figura </w:t>
       </w:r>
-      <w:fldSimple w:instr=" SEQ Figura \* ARABIC " w:fldLock="1">
-        <w:r>
-          <w:rPr>
-            <w:noProof/>
-          </w:rPr>
-          <w:t>40</w:t>
-        </w:r>
-      </w:fldSimple>
+      <w:r>
+        <w:fldChar w:fldCharType="begin" w:fldLock="1"/>
+      </w:r>
+      <w:r>
+        <w:instrText xml:space="preserve"> SEQ Figura \* ARABIC </w:instrText>
+      </w:r>
+      <w:r>
+        <w:fldChar w:fldCharType="separate"/>
+      </w:r>
+      <w:r>
+        <w:rPr>
+          <w:noProof/>
+        </w:rPr>
+        <w:t>40</w:t>
+      </w:r>
+      <w:r>
+        <w:rPr>
+          <w:noProof/>
+        </w:rPr>
+        <w:fldChar w:fldCharType="end"/>
+      </w:r>
       <w:r>
         <w:t>. S</w:t>
       </w:r>
@@ -23571,6 +24587,23 @@
           <w:szCs w:val="24"/>
         </w:rPr>
       </w:pPr>
+      <w:r>
+        <w:rPr>
+          <w:rFonts w:ascii="Times New Roman" w:hAnsi="Times New Roman" w:cs="Times New Roman"/>
+          <w:sz w:val="24"/>
+          <w:szCs w:val="24"/>
+        </w:rPr>
+        <w:t>Se realizó el mismo proceso</w:t>
+      </w:r>
+      <w:r>
+        <w:rPr>
+          <w:rFonts w:ascii="Times New Roman" w:hAnsi="Times New Roman" w:cs="Times New Roman"/>
+          <w:noProof/>
+          <w:sz w:val="24"/>
+          <w:szCs w:val="24"/>
+        </w:rPr>
+        <w:t xml:space="preserve"> </w:t>
+      </w:r>
       <w:r>
         <w:rPr>
           <w:rFonts w:ascii="Times New Roman" w:hAnsi="Times New Roman" w:cs="Times New Roman"/>
@@ -23602,7 +24635,7 @@
                     <pic:cNvPicPr/>
                   </pic:nvPicPr>
                   <pic:blipFill rotWithShape="1">
-                    <a:blip r:embed="rId78"/>
+                    <a:blip r:embed="rId77"/>
                     <a:srcRect b="17862"/>
                     <a:stretch/>
                   </pic:blipFill>
@@ -23691,14 +24724,27 @@
                             <w:r>
                               <w:t xml:space="preserve">Figura </w:t>
                             </w:r>
-                            <w:fldSimple w:instr=" SEQ Figura \* ARABIC ">
-                              <w:r>
-                                <w:rPr>
-                                  <w:noProof/>
-                                </w:rPr>
-                                <w:t>41</w:t>
-                              </w:r>
-                            </w:fldSimple>
+                            <w:r>
+                              <w:fldChar w:fldCharType="begin"/>
+                            </w:r>
+                            <w:r>
+                              <w:instrText xml:space="preserve"> SEQ Figura \* ARABIC </w:instrText>
+                            </w:r>
+                            <w:r>
+                              <w:fldChar w:fldCharType="separate"/>
+                            </w:r>
+                            <w:r>
+                              <w:rPr>
+                                <w:noProof/>
+                              </w:rPr>
+                              <w:t>41</w:t>
+                            </w:r>
+                            <w:r>
+                              <w:rPr>
+                                <w:noProof/>
+                              </w:rPr>
+                              <w:fldChar w:fldCharType="end"/>
+                            </w:r>
                             <w:r>
                               <w:t>.</w:t>
                             </w:r>
@@ -23748,14 +24794,27 @@
                       <w:r>
                         <w:t xml:space="preserve">Figura </w:t>
                       </w:r>
-                      <w:fldSimple w:instr=" SEQ Figura \* ARABIC ">
-                        <w:r>
-                          <w:rPr>
-                            <w:noProof/>
-                          </w:rPr>
-                          <w:t>41</w:t>
-                        </w:r>
-                      </w:fldSimple>
+                      <w:r>
+                        <w:fldChar w:fldCharType="begin"/>
+                      </w:r>
+                      <w:r>
+                        <w:instrText xml:space="preserve"> SEQ Figura \* ARABIC </w:instrText>
+                      </w:r>
+                      <w:r>
+                        <w:fldChar w:fldCharType="separate"/>
+                      </w:r>
+                      <w:r>
+                        <w:rPr>
+                          <w:noProof/>
+                        </w:rPr>
+                        <w:t>41</w:t>
+                      </w:r>
+                      <w:r>
+                        <w:rPr>
+                          <w:noProof/>
+                        </w:rPr>
+                        <w:fldChar w:fldCharType="end"/>
+                      </w:r>
                       <w:r>
                         <w:t>.</w:t>
                       </w:r>
@@ -23782,23 +24841,15 @@
           <w:sz w:val="24"/>
           <w:szCs w:val="24"/>
         </w:rPr>
-        <w:t xml:space="preserve">Para los planos se </w:t>
-      </w:r>
-      <w:r>
-        <w:rPr>
-          <w:rFonts w:ascii="Times New Roman" w:hAnsi="Times New Roman" w:cs="Times New Roman"/>
-          <w:sz w:val="24"/>
-          <w:szCs w:val="24"/>
-        </w:rPr>
-        <w:t>realizó el mismo proceso</w:t>
-      </w:r>
-      <w:r>
-        <w:rPr>
-          <w:rFonts w:ascii="Times New Roman" w:hAnsi="Times New Roman" w:cs="Times New Roman"/>
-          <w:sz w:val="24"/>
-          <w:szCs w:val="24"/>
-        </w:rPr>
-        <w:t xml:space="preserve">. </w:t>
+        <w:t>p</w:t>
+      </w:r>
+      <w:r>
+        <w:rPr>
+          <w:rFonts w:ascii="Times New Roman" w:hAnsi="Times New Roman" w:cs="Times New Roman"/>
+          <w:sz w:val="24"/>
+          <w:szCs w:val="24"/>
+        </w:rPr>
+        <w:t xml:space="preserve">ara los planos. </w:t>
       </w:r>
       <w:r>
         <w:rPr>
@@ -24260,7 +25311,7 @@
                     <pic:cNvPicPr/>
                   </pic:nvPicPr>
                   <pic:blipFill>
-                    <a:blip r:embed="rId79">
+                    <a:blip r:embed="rId78">
                       <a:extLst>
                         <a:ext uri="{28A0092B-C50C-407E-A947-70E740481C1C}">
                           <a14:useLocalDpi xmlns:a14="http://schemas.microsoft.com/office/drawing/2010/main" val="0"/>
@@ -24347,14 +25398,27 @@
                             <w:r>
                               <w:t xml:space="preserve">Figura </w:t>
                             </w:r>
-                            <w:fldSimple w:instr=" SEQ Figura \* ARABIC ">
-                              <w:r>
-                                <w:rPr>
-                                  <w:noProof/>
-                                </w:rPr>
-                                <w:t>42</w:t>
-                              </w:r>
-                            </w:fldSimple>
+                            <w:r>
+                              <w:fldChar w:fldCharType="begin"/>
+                            </w:r>
+                            <w:r>
+                              <w:instrText xml:space="preserve"> SEQ Figura \* ARABIC </w:instrText>
+                            </w:r>
+                            <w:r>
+                              <w:fldChar w:fldCharType="separate"/>
+                            </w:r>
+                            <w:r>
+                              <w:rPr>
+                                <w:noProof/>
+                              </w:rPr>
+                              <w:t>42</w:t>
+                            </w:r>
+                            <w:r>
+                              <w:rPr>
+                                <w:noProof/>
+                              </w:rPr>
+                              <w:fldChar w:fldCharType="end"/>
+                            </w:r>
                             <w:r>
                               <w:rPr>
                                 <w:noProof/>
@@ -24428,14 +25492,27 @@
                       <w:r>
                         <w:t xml:space="preserve">Figura </w:t>
                       </w:r>
-                      <w:fldSimple w:instr=" SEQ Figura \* ARABIC ">
-                        <w:r>
-                          <w:rPr>
-                            <w:noProof/>
-                          </w:rPr>
-                          <w:t>42</w:t>
-                        </w:r>
-                      </w:fldSimple>
+                      <w:r>
+                        <w:fldChar w:fldCharType="begin"/>
+                      </w:r>
+                      <w:r>
+                        <w:instrText xml:space="preserve"> SEQ Figura \* ARABIC </w:instrText>
+                      </w:r>
+                      <w:r>
+                        <w:fldChar w:fldCharType="separate"/>
+                      </w:r>
+                      <w:r>
+                        <w:rPr>
+                          <w:noProof/>
+                        </w:rPr>
+                        <w:t>42</w:t>
+                      </w:r>
+                      <w:r>
+                        <w:rPr>
+                          <w:noProof/>
+                        </w:rPr>
+                        <w:fldChar w:fldCharType="end"/>
+                      </w:r>
                       <w:r>
                         <w:rPr>
                           <w:noProof/>
@@ -24536,7 +25613,7 @@
                     <pic:cNvPicPr/>
                   </pic:nvPicPr>
                   <pic:blipFill>
-                    <a:blip r:embed="rId80">
+                    <a:blip r:embed="rId79">
                       <a:extLst>
                         <a:ext uri="{28A0092B-C50C-407E-A947-70E740481C1C}">
                           <a14:useLocalDpi xmlns:a14="http://schemas.microsoft.com/office/drawing/2010/main" val="0"/>
@@ -24623,14 +25700,27 @@
                             <w:r>
                               <w:t xml:space="preserve">Figura </w:t>
                             </w:r>
-                            <w:fldSimple w:instr=" SEQ Figura \* ARABIC ">
-                              <w:r>
-                                <w:rPr>
-                                  <w:noProof/>
-                                </w:rPr>
-                                <w:t>43</w:t>
-                              </w:r>
-                            </w:fldSimple>
+                            <w:r>
+                              <w:fldChar w:fldCharType="begin"/>
+                            </w:r>
+                            <w:r>
+                              <w:instrText xml:space="preserve"> SEQ Figura \* ARABIC </w:instrText>
+                            </w:r>
+                            <w:r>
+                              <w:fldChar w:fldCharType="separate"/>
+                            </w:r>
+                            <w:r>
+                              <w:rPr>
+                                <w:noProof/>
+                              </w:rPr>
+                              <w:t>43</w:t>
+                            </w:r>
+                            <w:r>
+                              <w:rPr>
+                                <w:noProof/>
+                              </w:rPr>
+                              <w:fldChar w:fldCharType="end"/>
+                            </w:r>
                             <w:r>
                               <w:t>. Interfaz final. Elaboración propia.</w:t>
                             </w:r>
@@ -24686,14 +25776,27 @@
                       <w:r>
                         <w:t xml:space="preserve">Figura </w:t>
                       </w:r>
-                      <w:fldSimple w:instr=" SEQ Figura \* ARABIC ">
-                        <w:r>
-                          <w:rPr>
-                            <w:noProof/>
-                          </w:rPr>
-                          <w:t>43</w:t>
-                        </w:r>
-                      </w:fldSimple>
+                      <w:r>
+                        <w:fldChar w:fldCharType="begin"/>
+                      </w:r>
+                      <w:r>
+                        <w:instrText xml:space="preserve"> SEQ Figura \* ARABIC </w:instrText>
+                      </w:r>
+                      <w:r>
+                        <w:fldChar w:fldCharType="separate"/>
+                      </w:r>
+                      <w:r>
+                        <w:rPr>
+                          <w:noProof/>
+                        </w:rPr>
+                        <w:t>43</w:t>
+                      </w:r>
+                      <w:r>
+                        <w:rPr>
+                          <w:noProof/>
+                        </w:rPr>
+                        <w:fldChar w:fldCharType="end"/>
+                      </w:r>
                       <w:r>
                         <w:t>. Interfaz final. Elaboración propia.</w:t>
                       </w:r>
@@ -25255,21 +26358,46 @@
           <w:sz w:val="24"/>
           <w:szCs w:val="24"/>
         </w:rPr>
-        <w:t>se desconocía si podían ser cumplidos. La mayor parte de ellos han sido satisfactoriamente alcanzados. Sin embargo, existen ciertos apartados que podrían ser mejorados.</w:t>
+        <w:t>se desconocía si podían ser cumplidos. La mayor parte de ellos han sido satisfactoriamente alcanzados. Sin embargo, existen ciertos apartados que podrían ser mejorados</w:t>
+      </w:r>
+      <w:r>
+        <w:rPr>
+          <w:rFonts w:ascii="Times New Roman" w:hAnsi="Times New Roman" w:cs="Times New Roman"/>
+          <w:sz w:val="24"/>
+          <w:szCs w:val="24"/>
+        </w:rPr>
+        <w:t>.</w:t>
       </w:r>
     </w:p>
     <w:p>
       <w:pPr>
         <w:rPr>
-          <w:rFonts w:ascii="Arial" w:eastAsiaTheme="majorEastAsia" w:hAnsi="Arial" w:cs="Arial"/>
-          <w:b/>
-          <w:bCs/>
-          <w:sz w:val="28"/>
-          <w:szCs w:val="28"/>
+          <w:rFonts w:ascii="Times New Roman" w:hAnsi="Times New Roman" w:cs="Times New Roman"/>
+          <w:sz w:val="24"/>
+          <w:szCs w:val="24"/>
         </w:rPr>
       </w:pPr>
-      <w:bookmarkStart w:id="245" w:name="_Ref29293122"/>
-      <w:r>
+      <w:r>
+        <w:rPr>
+          <w:rFonts w:ascii="Times New Roman" w:hAnsi="Times New Roman" w:cs="Times New Roman"/>
+          <w:sz w:val="24"/>
+          <w:szCs w:val="24"/>
+        </w:rPr>
+        <w:br w:type="page"/>
+      </w:r>
+    </w:p>
+    <w:p>
+      <w:pPr>
+        <w:pBdr>
+          <w:top w:val="nil"/>
+          <w:left w:val="nil"/>
+          <w:bottom w:val="nil"/>
+          <w:right w:val="nil"/>
+          <w:between w:val="nil"/>
+        </w:pBdr>
+        <w:spacing w:after="120" w:line="360" w:lineRule="auto"/>
+        <w:ind w:firstLine="284"/>
+        <w:jc w:val="both"/>
         <w:rPr>
           <w:rFonts w:ascii="Arial" w:hAnsi="Arial" w:cs="Arial"/>
           <w:b/>
@@ -25277,21 +26405,8 @@
           <w:sz w:val="28"/>
           <w:szCs w:val="28"/>
         </w:rPr>
-        <w:br w:type="page"/>
-      </w:r>
-    </w:p>
-    <w:p>
-      <w:pPr>
-        <w:pStyle w:val="Ttulo2"/>
-        <w:spacing w:before="240" w:after="360"/>
-        <w:rPr>
-          <w:rFonts w:ascii="Arial" w:hAnsi="Arial" w:cs="Arial"/>
-          <w:b/>
-          <w:bCs/>
-          <w:sz w:val="28"/>
-          <w:szCs w:val="28"/>
-        </w:rPr>
       </w:pPr>
+      <w:bookmarkStart w:id="245" w:name="_Ref29293122"/>
       <w:r>
         <w:rPr>
           <w:rFonts w:ascii="Arial" w:hAnsi="Arial" w:cs="Arial"/>
@@ -26223,15 +27338,78 @@
       </w:pPr>
       <w:r>
         <w:rPr>
+          <w:rFonts w:ascii="Times New Roman" w:hAnsi="Times New Roman" w:cs="Times New Roman"/>
+          <w:noProof/>
+          <w:sz w:val="24"/>
+          <w:szCs w:val="24"/>
+        </w:rPr>
+        <w:drawing>
+          <wp:anchor distT="0" distB="0" distL="114300" distR="114300" simplePos="0" relativeHeight="252024832" behindDoc="0" locked="0" layoutInCell="1" allowOverlap="1" wp14:anchorId="3FA82E0D" wp14:editId="32564992">
+            <wp:simplePos x="0" y="0"/>
+            <wp:positionH relativeFrom="column">
+              <wp:posOffset>296100</wp:posOffset>
+            </wp:positionH>
+            <wp:positionV relativeFrom="paragraph">
+              <wp:posOffset>254635</wp:posOffset>
+            </wp:positionV>
+            <wp:extent cx="1651000" cy="1651000"/>
+            <wp:effectExtent l="0" t="0" r="6350" b="6350"/>
+            <wp:wrapTopAndBottom/>
+            <wp:docPr id="18" name="Imagen 18"/>
+            <wp:cNvGraphicFramePr>
+              <a:graphicFrameLocks xmlns:a="http://schemas.openxmlformats.org/drawingml/2006/main" noChangeAspect="1"/>
+            </wp:cNvGraphicFramePr>
+            <a:graphic xmlns:a="http://schemas.openxmlformats.org/drawingml/2006/main">
+              <a:graphicData uri="http://schemas.openxmlformats.org/drawingml/2006/picture">
+                <pic:pic xmlns:pic="http://schemas.openxmlformats.org/drawingml/2006/picture">
+                  <pic:nvPicPr>
+                    <pic:cNvPr id="18" name="94ca7842f7b96ce03e8c5bffee9719ed.png"/>
+                    <pic:cNvPicPr/>
+                  </pic:nvPicPr>
+                  <pic:blipFill>
+                    <a:blip r:embed="rId80">
+                      <a:extLst>
+                        <a:ext uri="{28A0092B-C50C-407E-A947-70E740481C1C}">
+                          <a14:useLocalDpi xmlns:a14="http://schemas.microsoft.com/office/drawing/2010/main" val="0"/>
+                        </a:ext>
+                      </a:extLst>
+                    </a:blip>
+                    <a:stretch>
+                      <a:fillRect/>
+                    </a:stretch>
+                  </pic:blipFill>
+                  <pic:spPr>
+                    <a:xfrm>
+                      <a:off x="0" y="0"/>
+                      <a:ext cx="1651000" cy="1651000"/>
+                    </a:xfrm>
+                    <a:prstGeom prst="rect">
+                      <a:avLst/>
+                    </a:prstGeom>
+                  </pic:spPr>
+                </pic:pic>
+              </a:graphicData>
+            </a:graphic>
+            <wp14:sizeRelH relativeFrom="margin">
+              <wp14:pctWidth>0</wp14:pctWidth>
+            </wp14:sizeRelH>
+            <wp14:sizeRelV relativeFrom="margin">
+              <wp14:pctHeight>0</wp14:pctHeight>
+            </wp14:sizeRelV>
+          </wp:anchor>
+        </w:drawing>
+      </w:r>
+      <w:r>
+        <w:rPr>
           <w:noProof/>
         </w:rPr>
         <mc:AlternateContent>
           <mc:Choice Requires="wps">
             <w:drawing>
-              <wp:anchor distT="0" distB="0" distL="114300" distR="114300" simplePos="0" relativeHeight="252027904" behindDoc="0" locked="0" layoutInCell="1" allowOverlap="1" wp14:anchorId="3640646B" wp14:editId="0E264A5D">
+              <wp:anchor distT="0" distB="0" distL="114300" distR="114300" simplePos="0" relativeHeight="252027904" behindDoc="0" locked="0" layoutInCell="1" allowOverlap="1" wp14:anchorId="3640646B" wp14:editId="07C9E0C5">
                 <wp:simplePos x="0" y="0"/>
                 <wp:positionH relativeFrom="column">
-                  <wp:posOffset>314960</wp:posOffset>
+                  <wp:posOffset>61785</wp:posOffset>
                 </wp:positionH>
                 <wp:positionV relativeFrom="paragraph">
                   <wp:posOffset>1911350</wp:posOffset>
@@ -26277,14 +27455,27 @@
                             <w:r>
                               <w:t xml:space="preserve">Figura </w:t>
                             </w:r>
-                            <w:fldSimple w:instr=" SEQ Figura \* ARABIC ">
-                              <w:r>
-                                <w:rPr>
-                                  <w:noProof/>
-                                </w:rPr>
-                                <w:t>44</w:t>
-                              </w:r>
-                            </w:fldSimple>
+                            <w:r>
+                              <w:fldChar w:fldCharType="begin"/>
+                            </w:r>
+                            <w:r>
+                              <w:instrText xml:space="preserve"> SEQ Figura \* ARABIC </w:instrText>
+                            </w:r>
+                            <w:r>
+                              <w:fldChar w:fldCharType="separate"/>
+                            </w:r>
+                            <w:r>
+                              <w:rPr>
+                                <w:noProof/>
+                              </w:rPr>
+                              <w:t>44</w:t>
+                            </w:r>
+                            <w:r>
+                              <w:rPr>
+                                <w:noProof/>
+                              </w:rPr>
+                              <w:fldChar w:fldCharType="end"/>
+                            </w:r>
                             <w:r>
                               <w:t>. Código QR 2. Elaboración propia.</w:t>
                             </w:r>
@@ -26324,7 +27515,7 @@
           </mc:Choice>
           <mc:Fallback>
             <w:pict>
-              <v:shape w14:anchorId="3640646B" id="Cuadro de texto 22" o:spid="_x0000_s1046" type="#_x0000_t202" style="position:absolute;left:0;text-align:left;margin-left:24.8pt;margin-top:150.5pt;width:184.05pt;height:22.75pt;z-index:252027904;visibility:visible;mso-wrap-style:square;mso-width-percent:0;mso-height-percent:0;mso-wrap-distance-left:9pt;mso-wrap-distance-top:0;mso-wrap-distance-right:9pt;mso-wrap-distance-bottom:0;mso-position-horizontal:absolute;mso-position-horizontal-relative:text;mso-position-vertical:absolute;mso-position-vertical-relative:text;mso-width-percent:0;mso-height-percent:0;mso-width-relative:margin;mso-height-relative:margin;v-text-anchor:top" o:gfxdata="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" stroked="f">
+              <v:shape w14:anchorId="3640646B" id="Cuadro de texto 22" o:spid="_x0000_s1046" type="#_x0000_t202" style="position:absolute;left:0;text-align:left;margin-left:4.85pt;margin-top:150.5pt;width:184.05pt;height:22.75pt;z-index:252027904;visibility:visible;mso-wrap-style:square;mso-width-percent:0;mso-height-percent:0;mso-wrap-distance-left:9pt;mso-wrap-distance-top:0;mso-wrap-distance-right:9pt;mso-wrap-distance-bottom:0;mso-position-horizontal:absolute;mso-position-horizontal-relative:text;mso-position-vertical:absolute;mso-position-vertical-relative:text;mso-width-percent:0;mso-height-percent:0;mso-width-relative:margin;mso-height-relative:margin;v-text-anchor:top" o:gfxdata="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" stroked="f">
                 <v:textbox inset="0,0,0,0">
                   <w:txbxContent>
                     <w:p>
@@ -26342,14 +27533,27 @@
                       <w:r>
                         <w:t xml:space="preserve">Figura </w:t>
                       </w:r>
-                      <w:fldSimple w:instr=" SEQ Figura \* ARABIC ">
-                        <w:r>
-                          <w:rPr>
-                            <w:noProof/>
-                          </w:rPr>
-                          <w:t>44</w:t>
-                        </w:r>
-                      </w:fldSimple>
+                      <w:r>
+                        <w:fldChar w:fldCharType="begin"/>
+                      </w:r>
+                      <w:r>
+                        <w:instrText xml:space="preserve"> SEQ Figura \* ARABIC </w:instrText>
+                      </w:r>
+                      <w:r>
+                        <w:fldChar w:fldCharType="separate"/>
+                      </w:r>
+                      <w:r>
+                        <w:rPr>
+                          <w:noProof/>
+                        </w:rPr>
+                        <w:t>44</w:t>
+                      </w:r>
+                      <w:r>
+                        <w:rPr>
+                          <w:noProof/>
+                        </w:rPr>
+                        <w:fldChar w:fldCharType="end"/>
+                      </w:r>
                       <w:r>
                         <w:t>. Código QR 2. Elaboración propia.</w:t>
                       </w:r>
@@ -26445,7 +27649,7 @@
         <mc:AlternateContent>
           <mc:Choice Requires="wps">
             <w:drawing>
-              <wp:anchor distT="0" distB="0" distL="114300" distR="114300" simplePos="0" relativeHeight="252029952" behindDoc="0" locked="0" layoutInCell="1" allowOverlap="1" wp14:anchorId="2BCA163D" wp14:editId="433D2C56">
+              <wp:anchor distT="0" distB="0" distL="114300" distR="114300" simplePos="0" relativeHeight="252029952" behindDoc="0" locked="0" layoutInCell="1" allowOverlap="1" wp14:anchorId="2BCA163D" wp14:editId="46FE81B4">
                 <wp:simplePos x="0" y="0"/>
                 <wp:positionH relativeFrom="column">
                   <wp:posOffset>3194743</wp:posOffset>
@@ -26491,14 +27695,27 @@
                             <w:r>
                               <w:t xml:space="preserve">Figura </w:t>
                             </w:r>
-                            <w:fldSimple w:instr=" SEQ Figura \* ARABIC ">
-                              <w:r>
-                                <w:rPr>
-                                  <w:noProof/>
-                                </w:rPr>
-                                <w:t>45</w:t>
-                              </w:r>
-                            </w:fldSimple>
+                            <w:r>
+                              <w:fldChar w:fldCharType="begin"/>
+                            </w:r>
+                            <w:r>
+                              <w:instrText xml:space="preserve"> SEQ Figura \* ARABIC </w:instrText>
+                            </w:r>
+                            <w:r>
+                              <w:fldChar w:fldCharType="separate"/>
+                            </w:r>
+                            <w:r>
+                              <w:rPr>
+                                <w:noProof/>
+                              </w:rPr>
+                              <w:t>45</w:t>
+                            </w:r>
+                            <w:r>
+                              <w:rPr>
+                                <w:noProof/>
+                              </w:rPr>
+                              <w:fldChar w:fldCharType="end"/>
+                            </w:r>
                             <w:r>
                               <w:t>. Código QR 3. Elaboración propia.</w:t>
                             </w:r>
@@ -26542,14 +27759,27 @@
                       <w:r>
                         <w:t xml:space="preserve">Figura </w:t>
                       </w:r>
-                      <w:fldSimple w:instr=" SEQ Figura \* ARABIC ">
-                        <w:r>
-                          <w:rPr>
-                            <w:noProof/>
-                          </w:rPr>
-                          <w:t>45</w:t>
-                        </w:r>
-                      </w:fldSimple>
+                      <w:r>
+                        <w:fldChar w:fldCharType="begin"/>
+                      </w:r>
+                      <w:r>
+                        <w:instrText xml:space="preserve"> SEQ Figura \* ARABIC </w:instrText>
+                      </w:r>
+                      <w:r>
+                        <w:fldChar w:fldCharType="separate"/>
+                      </w:r>
+                      <w:r>
+                        <w:rPr>
+                          <w:noProof/>
+                        </w:rPr>
+                        <w:t>45</w:t>
+                      </w:r>
+                      <w:r>
+                        <w:rPr>
+                          <w:noProof/>
+                        </w:rPr>
+                        <w:fldChar w:fldCharType="end"/>
+                      </w:r>
                       <w:r>
                         <w:t>. Código QR 3. Elaboración propia.</w:t>
                       </w:r>
@@ -26564,70 +27794,7 @@
           </mc:Fallback>
         </mc:AlternateContent>
       </w:r>
-      <w:r>
-        <w:rPr>
-          <w:rFonts w:ascii="Times New Roman" w:hAnsi="Times New Roman" w:cs="Times New Roman"/>
-          <w:noProof/>
-          <w:sz w:val="24"/>
-          <w:szCs w:val="24"/>
-        </w:rPr>
-        <w:drawing>
-          <wp:anchor distT="0" distB="0" distL="114300" distR="114300" simplePos="0" relativeHeight="252024832" behindDoc="0" locked="0" layoutInCell="1" allowOverlap="1" wp14:anchorId="3FA82E0D" wp14:editId="40008B10">
-            <wp:simplePos x="0" y="0"/>
-            <wp:positionH relativeFrom="column">
-              <wp:posOffset>551815</wp:posOffset>
-            </wp:positionH>
-            <wp:positionV relativeFrom="paragraph">
-              <wp:posOffset>254635</wp:posOffset>
-            </wp:positionV>
-            <wp:extent cx="1651000" cy="1651000"/>
-            <wp:effectExtent l="0" t="0" r="6350" b="6350"/>
-            <wp:wrapTopAndBottom/>
-            <wp:docPr id="18" name="Imagen 18"/>
-            <wp:cNvGraphicFramePr>
-              <a:graphicFrameLocks xmlns:a="http://schemas.openxmlformats.org/drawingml/2006/main" noChangeAspect="1"/>
-            </wp:cNvGraphicFramePr>
-            <a:graphic xmlns:a="http://schemas.openxmlformats.org/drawingml/2006/main">
-              <a:graphicData uri="http://schemas.openxmlformats.org/drawingml/2006/picture">
-                <pic:pic xmlns:pic="http://schemas.openxmlformats.org/drawingml/2006/picture">
-                  <pic:nvPicPr>
-                    <pic:cNvPr id="18" name="94ca7842f7b96ce03e8c5bffee9719ed.png"/>
-                    <pic:cNvPicPr/>
-                  </pic:nvPicPr>
-                  <pic:blipFill>
-                    <a:blip r:embed="rId82">
-                      <a:extLst>
-                        <a:ext uri="{28A0092B-C50C-407E-A947-70E740481C1C}">
-                          <a14:useLocalDpi xmlns:a14="http://schemas.microsoft.com/office/drawing/2010/main" val="0"/>
-                        </a:ext>
-                      </a:extLst>
-                    </a:blip>
-                    <a:stretch>
-                      <a:fillRect/>
-                    </a:stretch>
-                  </pic:blipFill>
-                  <pic:spPr>
-                    <a:xfrm>
-                      <a:off x="0" y="0"/>
-                      <a:ext cx="1651000" cy="1651000"/>
-                    </a:xfrm>
-                    <a:prstGeom prst="rect">
-                      <a:avLst/>
-                    </a:prstGeom>
-                  </pic:spPr>
-                </pic:pic>
-              </a:graphicData>
-            </a:graphic>
-            <wp14:sizeRelH relativeFrom="margin">
-              <wp14:pctWidth>0</wp14:pctWidth>
-            </wp14:sizeRelH>
-            <wp14:sizeRelV relativeFrom="margin">
-              <wp14:pctHeight>0</wp14:pctHeight>
-            </wp14:sizeRelV>
-          </wp:anchor>
-        </w:drawing>
-      </w:r>
-      <w:hyperlink r:id="rId83" w:history="1">
+      <w:hyperlink r:id="rId82" w:history="1">
         <w:r>
           <w:rPr>
             <w:rStyle w:val="Hipervnculo"/>
@@ -26646,7 +27813,7 @@
         </w:rPr>
         <w:t xml:space="preserve"> o </w:t>
       </w:r>
-      <w:hyperlink r:id="rId84" w:history="1">
+      <w:hyperlink r:id="rId83" w:history="1">
         <w:r>
           <w:rPr>
             <w:rStyle w:val="Hipervnculo"/>
@@ -26757,7 +27924,7 @@
                     <pic:cNvPicPr/>
                   </pic:nvPicPr>
                   <pic:blipFill>
-                    <a:blip r:embed="rId85">
+                    <a:blip r:embed="rId84">
                       <a:extLst>
                         <a:ext uri="{28A0092B-C50C-407E-A947-70E740481C1C}">
                           <a14:useLocalDpi xmlns:a14="http://schemas.microsoft.com/office/drawing/2010/main" val="0"/>
@@ -26845,14 +28012,27 @@
                             <w:r>
                               <w:t xml:space="preserve">Figura </w:t>
                             </w:r>
-                            <w:fldSimple w:instr=" SEQ Figura \* ARABIC ">
-                              <w:r>
-                                <w:rPr>
-                                  <w:noProof/>
-                                </w:rPr>
-                                <w:t>46</w:t>
-                              </w:r>
-                            </w:fldSimple>
+                            <w:r>
+                              <w:fldChar w:fldCharType="begin"/>
+                            </w:r>
+                            <w:r>
+                              <w:instrText xml:space="preserve"> SEQ Figura \* ARABIC </w:instrText>
+                            </w:r>
+                            <w:r>
+                              <w:fldChar w:fldCharType="separate"/>
+                            </w:r>
+                            <w:r>
+                              <w:rPr>
+                                <w:noProof/>
+                              </w:rPr>
+                              <w:t>46</w:t>
+                            </w:r>
+                            <w:r>
+                              <w:rPr>
+                                <w:noProof/>
+                              </w:rPr>
+                              <w:fldChar w:fldCharType="end"/>
+                            </w:r>
                             <w:r>
                               <w:t>. Código QR 4. Elaboración propia.</w:t>
                             </w:r>
@@ -26910,14 +28090,27 @@
                       <w:r>
                         <w:t xml:space="preserve">Figura </w:t>
                       </w:r>
-                      <w:fldSimple w:instr=" SEQ Figura \* ARABIC ">
-                        <w:r>
-                          <w:rPr>
-                            <w:noProof/>
-                          </w:rPr>
-                          <w:t>46</w:t>
-                        </w:r>
-                      </w:fldSimple>
+                      <w:r>
+                        <w:fldChar w:fldCharType="begin"/>
+                      </w:r>
+                      <w:r>
+                        <w:instrText xml:space="preserve"> SEQ Figura \* ARABIC </w:instrText>
+                      </w:r>
+                      <w:r>
+                        <w:fldChar w:fldCharType="separate"/>
+                      </w:r>
+                      <w:r>
+                        <w:rPr>
+                          <w:noProof/>
+                        </w:rPr>
+                        <w:t>46</w:t>
+                      </w:r>
+                      <w:r>
+                        <w:rPr>
+                          <w:noProof/>
+                        </w:rPr>
+                        <w:fldChar w:fldCharType="end"/>
+                      </w:r>
                       <w:r>
                         <w:t>. Código QR 4. Elaboración propia.</w:t>
                       </w:r>
@@ -26999,14 +28192,27 @@
                             <w:r>
                               <w:t xml:space="preserve">Figura </w:t>
                             </w:r>
-                            <w:fldSimple w:instr=" SEQ Figura \* ARABIC ">
-                              <w:r>
-                                <w:rPr>
-                                  <w:noProof/>
-                                </w:rPr>
-                                <w:t>47</w:t>
-                              </w:r>
-                            </w:fldSimple>
+                            <w:r>
+                              <w:fldChar w:fldCharType="begin"/>
+                            </w:r>
+                            <w:r>
+                              <w:instrText xml:space="preserve"> SEQ Figura \* ARABIC </w:instrText>
+                            </w:r>
+                            <w:r>
+                              <w:fldChar w:fldCharType="separate"/>
+                            </w:r>
+                            <w:r>
+                              <w:rPr>
+                                <w:noProof/>
+                              </w:rPr>
+                              <w:t>47</w:t>
+                            </w:r>
+                            <w:r>
+                              <w:rPr>
+                                <w:noProof/>
+                              </w:rPr>
+                              <w:fldChar w:fldCharType="end"/>
+                            </w:r>
                             <w:r>
                               <w:t>. Código QR 5. Elaboración propia.</w:t>
                             </w:r>
@@ -27053,14 +28259,27 @@
                       <w:r>
                         <w:t xml:space="preserve">Figura </w:t>
                       </w:r>
-                      <w:fldSimple w:instr=" SEQ Figura \* ARABIC ">
-                        <w:r>
-                          <w:rPr>
-                            <w:noProof/>
-                          </w:rPr>
-                          <w:t>47</w:t>
-                        </w:r>
-                      </w:fldSimple>
+                      <w:r>
+                        <w:fldChar w:fldCharType="begin"/>
+                      </w:r>
+                      <w:r>
+                        <w:instrText xml:space="preserve"> SEQ Figura \* ARABIC </w:instrText>
+                      </w:r>
+                      <w:r>
+                        <w:fldChar w:fldCharType="separate"/>
+                      </w:r>
+                      <w:r>
+                        <w:rPr>
+                          <w:noProof/>
+                        </w:rPr>
+                        <w:t>47</w:t>
+                      </w:r>
+                      <w:r>
+                        <w:rPr>
+                          <w:noProof/>
+                        </w:rPr>
+                        <w:fldChar w:fldCharType="end"/>
+                      </w:r>
                       <w:r>
                         <w:t>. Código QR 5. Elaboración propia.</w:t>
                       </w:r>
@@ -27106,7 +28325,7 @@
                     <pic:cNvPicPr/>
                   </pic:nvPicPr>
                   <pic:blipFill>
-                    <a:blip r:embed="rId86">
+                    <a:blip r:embed="rId85">
                       <a:extLst>
                         <a:ext uri="{28A0092B-C50C-407E-A947-70E740481C1C}">
                           <a14:useLocalDpi xmlns:a14="http://schemas.microsoft.com/office/drawing/2010/main" val="0"/>
@@ -27138,7 +28357,7 @@
           </wp:anchor>
         </w:drawing>
       </w:r>
-      <w:hyperlink r:id="rId87" w:history="1">
+      <w:hyperlink r:id="rId86" w:history="1">
         <w:r>
           <w:rPr>
             <w:rStyle w:val="Hipervnculo"/>
@@ -27223,13 +28442,23 @@
           <w:szCs w:val="24"/>
         </w:rPr>
       </w:pPr>
-      <w:r>
-        <w:rPr>
-          <w:rFonts w:ascii="Times New Roman" w:hAnsi="Times New Roman" w:cs="Times New Roman"/>
-          <w:sz w:val="24"/>
-          <w:szCs w:val="24"/>
-        </w:rPr>
-        <w:t xml:space="preserve">Arcotangente de dos parámetros. En Wikipedia. Recuperado el 5 de agosto de 2020 de </w:t>
+      <w:proofErr w:type="spellStart"/>
+      <w:r>
+        <w:rPr>
+          <w:rFonts w:ascii="Times New Roman" w:hAnsi="Times New Roman" w:cs="Times New Roman"/>
+          <w:sz w:val="24"/>
+          <w:szCs w:val="24"/>
+        </w:rPr>
+        <w:t>Arcotangente</w:t>
+      </w:r>
+      <w:proofErr w:type="spellEnd"/>
+      <w:r>
+        <w:rPr>
+          <w:rFonts w:ascii="Times New Roman" w:hAnsi="Times New Roman" w:cs="Times New Roman"/>
+          <w:sz w:val="24"/>
+          <w:szCs w:val="24"/>
+        </w:rPr>
+        <w:t xml:space="preserve"> de dos parámetros. En Wikipedia. Recuperado el 5 de agosto de 2020 de </w:t>
       </w:r>
       <w:r>
         <w:rPr>
@@ -27341,7 +28570,7 @@
         </w:rPr>
         <w:t xml:space="preserve">Recuperado el 13 de agosto de 2019 de </w:t>
       </w:r>
-      <w:hyperlink r:id="rId88" w:anchor="Coordenadas_sobre_la_esfera" w:history="1">
+      <w:hyperlink r:id="rId87" w:anchor="Coordenadas_sobre_la_esfera" w:history="1">
         <w:r>
           <w:rPr>
             <w:rStyle w:val="Hipervnculo"/>
@@ -27388,7 +28617,7 @@
         </w:rPr>
         <w:t xml:space="preserve">Lenguaje de programación. Sin fecha. En Wikipedia. Recuperado el 23 de julio de 2019 de </w:t>
       </w:r>
-      <w:hyperlink r:id="rId89" w:history="1">
+      <w:hyperlink r:id="rId88" w:history="1">
         <w:r>
           <w:rPr>
             <w:rStyle w:val="Hipervnculo"/>
@@ -27436,7 +28665,7 @@
         </w:rPr>
         <w:t xml:space="preserve">Plano (geometría). Sin fecha. En Wikipedia. Recuperado el 22 de julio de 2019 de </w:t>
       </w:r>
-      <w:hyperlink r:id="rId90" w:history="1">
+      <w:hyperlink r:id="rId89" w:history="1">
         <w:r>
           <w:rPr>
             <w:rStyle w:val="Hipervnculo"/>
@@ -27468,15 +28697,25 @@
           <w:u w:val="single"/>
         </w:rPr>
       </w:pPr>
-      <w:r>
-        <w:rPr>
-          <w:rFonts w:ascii="Times New Roman" w:hAnsi="Times New Roman" w:cs="Times New Roman"/>
-          <w:sz w:val="24"/>
-          <w:szCs w:val="24"/>
-        </w:rPr>
-        <w:t xml:space="preserve">Raffino, M. E. (6 de marzo de 2019). Dibujo técnico. Recuperado el 27 de junio de 2019, de </w:t>
-      </w:r>
-      <w:hyperlink r:id="rId91" w:history="1">
+      <w:proofErr w:type="spellStart"/>
+      <w:r>
+        <w:rPr>
+          <w:rFonts w:ascii="Times New Roman" w:hAnsi="Times New Roman" w:cs="Times New Roman"/>
+          <w:sz w:val="24"/>
+          <w:szCs w:val="24"/>
+        </w:rPr>
+        <w:t>Raffino</w:t>
+      </w:r>
+      <w:proofErr w:type="spellEnd"/>
+      <w:r>
+        <w:rPr>
+          <w:rFonts w:ascii="Times New Roman" w:hAnsi="Times New Roman" w:cs="Times New Roman"/>
+          <w:sz w:val="24"/>
+          <w:szCs w:val="24"/>
+        </w:rPr>
+        <w:t xml:space="preserve">, M. E. (6 de marzo de 2019). Dibujo técnico. Recuperado el 27 de junio de 2019, de </w:t>
+      </w:r>
+      <w:hyperlink r:id="rId90" w:history="1">
         <w:r>
           <w:rPr>
             <w:rStyle w:val="Hipervnculo"/>
@@ -27513,15 +28752,25 @@
           <w:szCs w:val="24"/>
         </w:rPr>
       </w:pPr>
-      <w:r>
-        <w:rPr>
-          <w:rFonts w:ascii="Times New Roman" w:hAnsi="Times New Roman" w:cs="Times New Roman"/>
-          <w:sz w:val="24"/>
-          <w:szCs w:val="24"/>
-        </w:rPr>
-        <w:t xml:space="preserve">Raffino, M. E. (27 de noviembre de 2018). Lenguaje de programación. Recuperado el 4 de julio de 2019, de </w:t>
-      </w:r>
-      <w:hyperlink r:id="rId92" w:history="1">
+      <w:proofErr w:type="spellStart"/>
+      <w:r>
+        <w:rPr>
+          <w:rFonts w:ascii="Times New Roman" w:hAnsi="Times New Roman" w:cs="Times New Roman"/>
+          <w:sz w:val="24"/>
+          <w:szCs w:val="24"/>
+        </w:rPr>
+        <w:t>Raffino</w:t>
+      </w:r>
+      <w:proofErr w:type="spellEnd"/>
+      <w:r>
+        <w:rPr>
+          <w:rFonts w:ascii="Times New Roman" w:hAnsi="Times New Roman" w:cs="Times New Roman"/>
+          <w:sz w:val="24"/>
+          <w:szCs w:val="24"/>
+        </w:rPr>
+        <w:t xml:space="preserve">, M. E. (27 de noviembre de 2018). Lenguaje de programación. Recuperado el 4 de julio de 2019, de </w:t>
+      </w:r>
+      <w:hyperlink r:id="rId91" w:history="1">
         <w:r>
           <w:rPr>
             <w:rStyle w:val="Hipervnculo"/>
@@ -27651,7 +28900,7 @@
         </w:rPr>
         <w:t xml:space="preserve"> [Figura]. Disponible en: </w:t>
       </w:r>
-      <w:hyperlink r:id="rId93" w:history="1">
+      <w:hyperlink r:id="rId92" w:history="1">
         <w:r>
           <w:rPr>
             <w:rStyle w:val="Hipervnculo"/>
@@ -27686,7 +28935,16 @@
           <w:sz w:val="24"/>
           <w:szCs w:val="24"/>
         </w:rPr>
-        <w:t>Logo de OpenGL de la portada. Wo</w:t>
+        <w:t xml:space="preserve">Logo de OpenGL de la portada. </w:t>
+      </w:r>
+      <w:proofErr w:type="spellStart"/>
+      <w:r>
+        <w:rPr>
+          <w:rFonts w:ascii="Times New Roman" w:hAnsi="Times New Roman" w:cs="Times New Roman"/>
+          <w:sz w:val="24"/>
+          <w:szCs w:val="24"/>
+        </w:rPr>
+        <w:t>Wo</w:t>
       </w:r>
       <w:r>
         <w:rPr>
@@ -27704,6 +28962,7 @@
         </w:rPr>
         <w:t>ld</w:t>
       </w:r>
+      <w:proofErr w:type="spellEnd"/>
       <w:r>
         <w:rPr>
           <w:rFonts w:ascii="Times New Roman" w:hAnsi="Times New Roman" w:cs="Times New Roman"/>
@@ -27781,7 +29040,7 @@
       <w:r>
         <w:t xml:space="preserve"> </w:t>
       </w:r>
-      <w:hyperlink r:id="rId94" w:history="1">
+      <w:hyperlink r:id="rId93" w:history="1">
         <w:r>
           <w:rPr>
             <w:rStyle w:val="Hipervnculo"/>
@@ -27805,20 +29064,60 @@
         <w:spacing w:after="120" w:line="360" w:lineRule="auto"/>
       </w:pPr>
       <w:r>
-        <w:t xml:space="preserve">Logo de Qt de la portada. Pinclipart (s.f.). </w:t>
+        <w:t xml:space="preserve">Logo de Qt de la portada. </w:t>
+      </w:r>
+      <w:proofErr w:type="spellStart"/>
+      <w:r>
+        <w:t>Pinclipart</w:t>
+      </w:r>
+      <w:proofErr w:type="spellEnd"/>
+      <w:r>
+        <w:t xml:space="preserve"> (s.f.). </w:t>
       </w:r>
       <w:r>
         <w:rPr>
           <w:i/>
           <w:iCs/>
         </w:rPr>
-        <w:t xml:space="preserve">Logo of the Qt </w:t>
-      </w:r>
+        <w:t xml:space="preserve">Logo </w:t>
+      </w:r>
+      <w:proofErr w:type="spellStart"/>
       <w:r>
         <w:rPr>
           <w:i/>
           <w:iCs/>
         </w:rPr>
+        <w:t>of</w:t>
+      </w:r>
+      <w:proofErr w:type="spellEnd"/>
+      <w:r>
+        <w:rPr>
+          <w:i/>
+          <w:iCs/>
+        </w:rPr>
+        <w:t xml:space="preserve"> </w:t>
+      </w:r>
+      <w:proofErr w:type="spellStart"/>
+      <w:r>
+        <w:rPr>
+          <w:i/>
+          <w:iCs/>
+        </w:rPr>
+        <w:t>the</w:t>
+      </w:r>
+      <w:proofErr w:type="spellEnd"/>
+      <w:r>
+        <w:rPr>
+          <w:i/>
+          <w:iCs/>
+        </w:rPr>
+        <w:t xml:space="preserve"> Qt </w:t>
+      </w:r>
+      <w:r>
+        <w:rPr>
+          <w:i/>
+          <w:iCs/>
+        </w:rPr>
         <w:t>Project</w:t>
       </w:r>
       <w:r>
@@ -27835,7 +29134,7 @@
       <w:r>
         <w:t xml:space="preserve">. Disponible en: </w:t>
       </w:r>
-      <w:hyperlink r:id="rId95" w:history="1">
+      <w:hyperlink r:id="rId94" w:history="1">
         <w:r>
           <w:rPr>
             <w:rStyle w:val="Hipervnculo"/>
@@ -27905,7 +29204,7 @@
         </w:rPr>
         <w:t xml:space="preserve">. [Figura] Disponible en: </w:t>
       </w:r>
-      <w:hyperlink r:id="rId96" w:history="1">
+      <w:hyperlink r:id="rId95" w:history="1">
         <w:r>
           <w:rPr>
             <w:rStyle w:val="Hipervnculo"/>
@@ -27926,8 +29225,8 @@
       </w:r>
     </w:p>
     <w:sectPr>
-      <w:footerReference w:type="even" r:id="rId97"/>
-      <w:footerReference w:type="default" r:id="rId98"/>
+      <w:footerReference w:type="even" r:id="rId96"/>
+      <w:footerReference w:type="default" r:id="rId97"/>
       <w:type w:val="continuous"/>
       <w:pgSz w:w="11906" w:h="16838"/>
       <w:pgMar w:top="1418" w:right="1418" w:bottom="1418" w:left="1418" w:header="709" w:footer="709" w:gutter="0"/>
@@ -27965,20 +29264,6 @@
 </file>
 
 <file path=word/footer1.xml><?xml version="1.0" encoding="utf-8"?>
-<w:ftr xmlns:wpc="http://schemas.microsoft.com/office/word/2010/wordprocessingCanvas" xmlns:cx="http://schemas.microsoft.com/office/drawing/2014/chartex" xmlns:cx1="http://schemas.microsoft.com/office/drawing/2015/9/8/chartex" xmlns:cx2="http://schemas.microsoft.com/office/drawing/2015/10/21/chartex" xmlns:cx3="http://schemas.microsoft.com/office/drawing/2016/5/9/chartex" xmlns:cx4="http://schemas.microsoft.com/office/drawing/2016/5/10/chartex" xmlns:cx5="http://schemas.microsoft.com/office/drawing/2016/5/11/chartex" xmlns:cx6="http://schemas.microsoft.com/office/drawing/2016/5/12/chartex" xmlns:cx7="http://schemas.microsoft.com/office/drawing/2016/5/13/chartex" xmlns:cx8="http://schemas.microsoft.com/office/drawing/2016/5/14/chartex" xmlns:mc="http://schemas.openxmlformats.org/markup-compatibility/2006" xmlns:aink="http://schemas.microsoft.com/office/drawing/2016/ink" xmlns:am3d="http://schemas.microsoft.com/office/drawing/2017/model3d" xmlns:o="urn:schemas-microsoft-com:office:office" xmlns:r="http://schemas.openxmlformats.org/officeDocument/2006/relationships" xmlns:m="http://schemas.openxmlformats.org/officeDocument/2006/math" xmlns:v="urn:schemas-microsoft-com:vml" xmlns:wp14="http://schemas.microsoft.com/office/word/2010/wordprocessingDrawing" xmlns:wp="http://schemas.openxmlformats.org/drawingml/2006/wordprocessingDrawing" xmlns:w10="urn:schemas-microsoft-com:office:word" xmlns:w="http://schemas.openxmlformats.org/wordprocessingml/2006/main" xmlns:w14="http://schemas.microsoft.com/office/word/2010/wordml" xmlns:w15="http://schemas.microsoft.com/office/word/2012/wordml" xmlns:w16cex="http://schemas.microsoft.com/office/word/2018/wordml/cex" xmlns:w16cid="http://schemas.microsoft.com/office/word/2016/wordml/cid" xmlns:w16="http://schemas.microsoft.com/office/word/2018/wordml" xmlns:w16se="http://schemas.microsoft.com/office/word/2015/wordml/symex" xmlns:wpg="http://schemas.microsoft.com/office/word/2010/wordprocessingGroup" xmlns:wpi="http://schemas.microsoft.com/office/word/2010/wordprocessingInk" xmlns:wne="http://schemas.microsoft.com/office/word/2006/wordml" xmlns:wps="http://schemas.microsoft.com/office/word/2010/wordprocessingShape" mc:Ignorable="w14 w15 w16se w16cid w16 w16cex wp14">
-  <w:p>
-    <w:pPr>
-      <w:pStyle w:val="Piedepgina"/>
-      <w:rPr>
-        <w:sz w:val="28"/>
-        <w:szCs w:val="28"/>
-      </w:rPr>
-    </w:pPr>
-  </w:p>
-</w:ftr>
-</file>
-
-<file path=word/footer2.xml><?xml version="1.0" encoding="utf-8"?>
 <w:ftr xmlns:wpc="http://schemas.microsoft.com/office/word/2010/wordprocessingCanvas" xmlns:cx="http://schemas.microsoft.com/office/drawing/2014/chartex" xmlns:cx1="http://schemas.microsoft.com/office/drawing/2015/9/8/chartex" xmlns:cx2="http://schemas.microsoft.com/office/drawing/2015/10/21/chartex" xmlns:cx3="http://schemas.microsoft.com/office/drawing/2016/5/9/chartex" xmlns:cx4="http://schemas.microsoft.com/office/drawing/2016/5/10/chartex" xmlns:cx5="http://schemas.microsoft.com/office/drawing/2016/5/11/chartex" xmlns:cx6="http://schemas.microsoft.com/office/drawing/2016/5/12/chartex" xmlns:cx7="http://schemas.microsoft.com/office/drawing/2016/5/13/chartex" xmlns:cx8="http://schemas.microsoft.com/office/drawing/2016/5/14/chartex" xmlns:mc="http://schemas.openxmlformats.org/markup-compatibility/2006" xmlns:aink="http://schemas.microsoft.com/office/drawing/2016/ink" xmlns:am3d="http://schemas.microsoft.com/office/drawing/2017/model3d" xmlns:o="urn:schemas-microsoft-com:office:office" xmlns:r="http://schemas.openxmlformats.org/officeDocument/2006/relationships" xmlns:m="http://schemas.openxmlformats.org/officeDocument/2006/math" xmlns:v="urn:schemas-microsoft-com:vml" xmlns:wp14="http://schemas.microsoft.com/office/word/2010/wordprocessingDrawing" xmlns:wp="http://schemas.openxmlformats.org/drawingml/2006/wordprocessingDrawing" xmlns:w10="urn:schemas-microsoft-com:office:word" xmlns:w="http://schemas.openxmlformats.org/wordprocessingml/2006/main" xmlns:w14="http://schemas.microsoft.com/office/word/2010/wordml" xmlns:w15="http://schemas.microsoft.com/office/word/2012/wordml" xmlns:w16cex="http://schemas.microsoft.com/office/word/2018/wordml/cex" xmlns:w16cid="http://schemas.microsoft.com/office/word/2016/wordml/cid" xmlns:w16="http://schemas.microsoft.com/office/word/2018/wordml" xmlns:w16se="http://schemas.microsoft.com/office/word/2015/wordml/symex" xmlns:wpg="http://schemas.microsoft.com/office/word/2010/wordprocessingGroup" xmlns:wpi="http://schemas.microsoft.com/office/word/2010/wordprocessingInk" xmlns:wne="http://schemas.microsoft.com/office/word/2006/wordml" xmlns:wps="http://schemas.microsoft.com/office/word/2010/wordprocessingShape" mc:Ignorable="w14 w15 w16se w16cid w16 w16cex wp14">
   <w:sdt>
     <w:sdtPr>
@@ -28010,7 +29295,7 @@
 </w:ftr>
 </file>
 
-<file path=word/footer3.xml><?xml version="1.0" encoding="utf-8"?>
+<file path=word/footer2.xml><?xml version="1.0" encoding="utf-8"?>
 <w:ftr xmlns:wpc="http://schemas.microsoft.com/office/word/2010/wordprocessingCanvas" xmlns:cx="http://schemas.microsoft.com/office/drawing/2014/chartex" xmlns:cx1="http://schemas.microsoft.com/office/drawing/2015/9/8/chartex" xmlns:cx2="http://schemas.microsoft.com/office/drawing/2015/10/21/chartex" xmlns:cx3="http://schemas.microsoft.com/office/drawing/2016/5/9/chartex" xmlns:cx4="http://schemas.microsoft.com/office/drawing/2016/5/10/chartex" xmlns:cx5="http://schemas.microsoft.com/office/drawing/2016/5/11/chartex" xmlns:cx6="http://schemas.microsoft.com/office/drawing/2016/5/12/chartex" xmlns:cx7="http://schemas.microsoft.com/office/drawing/2016/5/13/chartex" xmlns:cx8="http://schemas.microsoft.com/office/drawing/2016/5/14/chartex" xmlns:mc="http://schemas.openxmlformats.org/markup-compatibility/2006" xmlns:aink="http://schemas.microsoft.com/office/drawing/2016/ink" xmlns:am3d="http://schemas.microsoft.com/office/drawing/2017/model3d" xmlns:o="urn:schemas-microsoft-com:office:office" xmlns:r="http://schemas.openxmlformats.org/officeDocument/2006/relationships" xmlns:m="http://schemas.openxmlformats.org/officeDocument/2006/math" xmlns:v="urn:schemas-microsoft-com:vml" xmlns:wp14="http://schemas.microsoft.com/office/word/2010/wordprocessingDrawing" xmlns:wp="http://schemas.openxmlformats.org/drawingml/2006/wordprocessingDrawing" xmlns:w10="urn:schemas-microsoft-com:office:word" xmlns:w="http://schemas.openxmlformats.org/wordprocessingml/2006/main" xmlns:w14="http://schemas.microsoft.com/office/word/2010/wordml" xmlns:w15="http://schemas.microsoft.com/office/word/2012/wordml" xmlns:w16cex="http://schemas.microsoft.com/office/word/2018/wordml/cex" xmlns:w16cid="http://schemas.microsoft.com/office/word/2016/wordml/cid" xmlns:w16="http://schemas.microsoft.com/office/word/2018/wordml" xmlns:w16se="http://schemas.microsoft.com/office/word/2015/wordml/symex" xmlns:wpg="http://schemas.microsoft.com/office/word/2010/wordprocessingGroup" xmlns:wpi="http://schemas.microsoft.com/office/word/2010/wordprocessingInk" xmlns:wne="http://schemas.microsoft.com/office/word/2006/wordml" xmlns:wps="http://schemas.microsoft.com/office/word/2010/wordprocessingShape" mc:Ignorable="w14 w15 w16se w16cid w16 w16cex wp14">
   <w:sdt>
     <w:sdtPr>
@@ -28076,7 +29361,7 @@
 </w:ftr>
 </file>
 
-<file path=word/footer4.xml><?xml version="1.0" encoding="utf-8"?>
+<file path=word/footer3.xml><?xml version="1.0" encoding="utf-8"?>
 <w:ftr xmlns:wpc="http://schemas.microsoft.com/office/word/2010/wordprocessingCanvas" xmlns:cx="http://schemas.microsoft.com/office/drawing/2014/chartex" xmlns:cx1="http://schemas.microsoft.com/office/drawing/2015/9/8/chartex" xmlns:cx2="http://schemas.microsoft.com/office/drawing/2015/10/21/chartex" xmlns:cx3="http://schemas.microsoft.com/office/drawing/2016/5/9/chartex" xmlns:cx4="http://schemas.microsoft.com/office/drawing/2016/5/10/chartex" xmlns:cx5="http://schemas.microsoft.com/office/drawing/2016/5/11/chartex" xmlns:cx6="http://schemas.microsoft.com/office/drawing/2016/5/12/chartex" xmlns:cx7="http://schemas.microsoft.com/office/drawing/2016/5/13/chartex" xmlns:cx8="http://schemas.microsoft.com/office/drawing/2016/5/14/chartex" xmlns:mc="http://schemas.openxmlformats.org/markup-compatibility/2006" xmlns:aink="http://schemas.microsoft.com/office/drawing/2016/ink" xmlns:am3d="http://schemas.microsoft.com/office/drawing/2017/model3d" xmlns:o="urn:schemas-microsoft-com:office:office" xmlns:r="http://schemas.openxmlformats.org/officeDocument/2006/relationships" xmlns:m="http://schemas.openxmlformats.org/officeDocument/2006/math" xmlns:v="urn:schemas-microsoft-com:vml" xmlns:wp14="http://schemas.microsoft.com/office/word/2010/wordprocessingDrawing" xmlns:wp="http://schemas.openxmlformats.org/drawingml/2006/wordprocessingDrawing" xmlns:w10="urn:schemas-microsoft-com:office:word" xmlns:w="http://schemas.openxmlformats.org/wordprocessingml/2006/main" xmlns:w14="http://schemas.microsoft.com/office/word/2010/wordml" xmlns:w15="http://schemas.microsoft.com/office/word/2012/wordml" xmlns:w16cex="http://schemas.microsoft.com/office/word/2018/wordml/cex" xmlns:w16cid="http://schemas.microsoft.com/office/word/2016/wordml/cid" xmlns:w16="http://schemas.microsoft.com/office/word/2018/wordml" xmlns:w16se="http://schemas.microsoft.com/office/word/2015/wordml/symex" xmlns:wpg="http://schemas.microsoft.com/office/word/2010/wordprocessingGroup" xmlns:wpi="http://schemas.microsoft.com/office/word/2010/wordprocessingInk" xmlns:wne="http://schemas.microsoft.com/office/word/2006/wordml" xmlns:wps="http://schemas.microsoft.com/office/word/2010/wordprocessingShape" mc:Ignorable="w14 w15 w16se w16cid w16 w16cex wp14">
   <w:sdt>
     <w:sdtPr>
@@ -28177,7 +29462,39 @@
         <w:footnoteRef/>
       </w:r>
       <w:r>
-        <w:t xml:space="preserve"> Also known as "dihedral system"</w:t>
+        <w:t xml:space="preserve"> </w:t>
+      </w:r>
+      <w:proofErr w:type="spellStart"/>
+      <w:r>
+        <w:t>Also</w:t>
+      </w:r>
+      <w:proofErr w:type="spellEnd"/>
+      <w:r>
+        <w:t xml:space="preserve"> </w:t>
+      </w:r>
+      <w:proofErr w:type="spellStart"/>
+      <w:r>
+        <w:t>known</w:t>
+      </w:r>
+      <w:proofErr w:type="spellEnd"/>
+      <w:r>
+        <w:t xml:space="preserve"> as "</w:t>
+      </w:r>
+      <w:proofErr w:type="spellStart"/>
+      <w:r>
+        <w:t>dihedral</w:t>
+      </w:r>
+      <w:proofErr w:type="spellEnd"/>
+      <w:r>
+        <w:t xml:space="preserve"> </w:t>
+      </w:r>
+      <w:proofErr w:type="spellStart"/>
+      <w:r>
+        <w:t>system</w:t>
+      </w:r>
+      <w:proofErr w:type="spellEnd"/>
+      <w:r>
+        <w:t>"</w:t>
       </w:r>
     </w:p>
   </w:footnote>
@@ -30378,7 +31695,7 @@
 </file>
 
 <file path=customXml/itemProps1.xml><?xml version="1.0" encoding="utf-8"?>
-<ds:datastoreItem xmlns:ds="http://schemas.openxmlformats.org/officeDocument/2006/customXml" ds:itemID="{28B6A525-91C1-4793-9D4F-8D95C967ED29}">
+<ds:datastoreItem xmlns:ds="http://schemas.openxmlformats.org/officeDocument/2006/customXml" ds:itemID="{81209019-C6E8-4D5F-97A1-170BBF943B2F}">
   <ds:schemaRefs>
     <ds:schemaRef ds:uri="http://schemas.openxmlformats.org/officeDocument/2006/bibliography"/>
   </ds:schemaRefs>

</xml_diff>